<commit_message>
changes to enable setuptools to build and install packages.
</commit_message>
<xml_diff>
--- a/docs/GMATAutomation_SoftwareUserManual.docx
+++ b/docs/GMATAutomation_SoftwareUserManual.docx
@@ -1077,154 +1077,133 @@
     </w:p>
     <w:p>
       <w:r>
-        <w:t xml:space="preserve">The Python script to batch execute these modes is located in the sub-package </w:t>
-      </w:r>
-      <w:proofErr w:type="spellStart"/>
-      <w:r>
-        <w:t>modelcontrol</w:t>
-      </w:r>
-      <w:proofErr w:type="spellEnd"/>
+        <w:t>The Python script to batch execute these modes is located in the sub-package modelcontrol.</w:t>
+      </w:r>
+    </w:p>
+    <w:p>
+      <w:r>
+        <w:t xml:space="preserve">The </w:t>
+      </w:r>
+      <w:r>
+        <w:t xml:space="preserve">GMAT Automation </w:t>
+      </w:r>
+      <w:r>
+        <w:t>package also provides Python scripts to normalize and format GMAT Report Files as Excel workbooks.  Each GMAT model system generally has different use cases, so the Report Files vary, thus these data reduction scripts are designed as a simple class inheritance tree, to allow end user specialization of the workbooks.</w:t>
+      </w:r>
+    </w:p>
+    <w:p>
+      <w:r>
+        <w:t xml:space="preserve">The python scripts to reduce reports are located in sub-package </w:t>
+      </w:r>
+      <w:r>
+        <w:t>reportgen.</w:t>
+      </w:r>
+    </w:p>
+    <w:p>
+      <w:r>
+        <w:t>These scripts will be discussed in the sections below.</w:t>
+      </w:r>
+    </w:p>
+    <w:p>
+      <w:pPr>
+        <w:pStyle w:val="Heading2"/>
+      </w:pPr>
+      <w:bookmarkStart w:id="1" w:name="_Toc101606670"/>
+      <w:r>
+        <w:t xml:space="preserve">Runtime </w:t>
+      </w:r>
+      <w:r>
+        <w:t>Directory Structure</w:t>
+      </w:r>
+      <w:bookmarkEnd w:id="1"/>
+    </w:p>
+    <w:p>
+      <w:r>
+        <w:t>“OUTPUT_PATH” is defined in gmat_startup_file.txt located in the bin directory of the installed GMAT application</w:t>
+      </w:r>
+      <w:r>
+        <w:t>.  I</w:t>
+      </w:r>
+      <w:r>
+        <w:t>n Windows</w:t>
+      </w:r>
+      <w:r>
+        <w:t xml:space="preserve"> 7 - 10</w:t>
+      </w:r>
+      <w:r>
+        <w:t xml:space="preserve"> th</w:t>
+      </w:r>
+      <w:r>
+        <w:t>e GMAT directory</w:t>
+      </w:r>
+      <w:r>
+        <w:t xml:space="preserve"> is under the %APPDATALOCAL% defined directory.</w:t>
+      </w:r>
+    </w:p>
+    <w:p>
+      <w:r>
+        <w:t xml:space="preserve">GMAT uses this directory to </w:t>
+      </w:r>
+      <w:r>
+        <w:t>write its output reports</w:t>
+      </w:r>
       <w:r>
         <w:t>.</w:t>
       </w:r>
     </w:p>
     <w:p>
       <w:r>
-        <w:t xml:space="preserve">The </w:t>
-      </w:r>
-      <w:r>
-        <w:t xml:space="preserve">GMAT Automation </w:t>
-      </w:r>
-      <w:r>
-        <w:t>package also provides Python scripts to normalize and format GMAT Report Files as Excel workbooks.  Each GMAT model system generally has different use cases, so the Report Files vary, thus these data reduction scripts are designed as a simple class inheritance tree, to allow end user specialization of the workbooks.</w:t>
-      </w:r>
-    </w:p>
-    <w:p>
-      <w:r>
-        <w:t xml:space="preserve">The python scripts to reduce reports are located in sub-package </w:t>
-      </w:r>
-      <w:proofErr w:type="spellStart"/>
-      <w:r>
-        <w:t>reportgen</w:t>
-      </w:r>
-      <w:proofErr w:type="spellEnd"/>
+        <w:t xml:space="preserve">This </w:t>
+      </w:r>
+      <w:r>
+        <w:t>documentation assumes</w:t>
+      </w:r>
+      <w:r>
+        <w:t xml:space="preserve"> that </w:t>
+      </w:r>
+      <w:r>
+        <w:t xml:space="preserve">output reports and log files are written to the </w:t>
+      </w:r>
+      <w:r>
+        <w:t>directory located under the</w:t>
+      </w:r>
+      <w:r>
+        <w:t xml:space="preserve"> GMAT</w:t>
+      </w:r>
+      <w:r>
+        <w:t xml:space="preserve"> OUTPUT_PATH reference</w:t>
+      </w:r>
+      <w:r>
+        <w:t xml:space="preserve">. </w:t>
+      </w:r>
+      <w:r>
+        <w:t xml:space="preserve"> However, t</w:t>
+      </w:r>
+      <w:r>
+        <w:t xml:space="preserve">his </w:t>
+      </w:r>
+      <w:r>
+        <w:t xml:space="preserve">path </w:t>
+      </w:r>
+      <w:r>
+        <w:t xml:space="preserve">may be configured differently by the user in the </w:t>
+      </w:r>
+      <w:r>
+        <w:t>%APPDATALOCAL%</w:t>
+      </w:r>
+      <w:r>
+        <w:t>/GMAT/GMAT/bin/</w:t>
+      </w:r>
+      <w:r>
+        <w:t>gmat_startup_file.txt</w:t>
+      </w:r>
       <w:r>
         <w:t>.</w:t>
       </w:r>
     </w:p>
     <w:p>
       <w:r>
-        <w:t>These scripts will be discussed in the sections below.</w:t>
-      </w:r>
-    </w:p>
-    <w:p>
-      <w:pPr>
-        <w:pStyle w:val="Heading2"/>
-      </w:pPr>
-      <w:bookmarkStart w:id="1" w:name="_Toc101606670"/>
-      <w:r>
-        <w:t xml:space="preserve">Runtime </w:t>
-      </w:r>
-      <w:r>
-        <w:t>Directory Structure</w:t>
-      </w:r>
-      <w:bookmarkEnd w:id="1"/>
-    </w:p>
-    <w:p>
-      <w:r>
-        <w:t>“OUTPUT_PATH” is defined in gmat_startup_file.txt located in the bin directory of the installed GMAT application</w:t>
-      </w:r>
-      <w:r>
-        <w:t>.  I</w:t>
-      </w:r>
-      <w:r>
-        <w:t>n Windows</w:t>
-      </w:r>
-      <w:r>
-        <w:t xml:space="preserve"> 7 - 10</w:t>
-      </w:r>
-      <w:r>
-        <w:t xml:space="preserve"> th</w:t>
-      </w:r>
-      <w:r>
-        <w:t>e GMAT directory</w:t>
-      </w:r>
-      <w:r>
-        <w:t xml:space="preserve"> is under the %APPDATALOCAL% defined directory.</w:t>
-      </w:r>
-    </w:p>
-    <w:p>
-      <w:r>
-        <w:t xml:space="preserve">GMAT uses this directory to </w:t>
-      </w:r>
-      <w:r>
-        <w:t>write its output reports</w:t>
-      </w:r>
-      <w:r>
-        <w:t>.</w:t>
-      </w:r>
-    </w:p>
-    <w:p>
-      <w:r>
-        <w:t xml:space="preserve">This </w:t>
-      </w:r>
-      <w:r>
-        <w:t>documentation assumes</w:t>
-      </w:r>
-      <w:r>
-        <w:t xml:space="preserve"> that </w:t>
-      </w:r>
-      <w:r>
-        <w:t xml:space="preserve">output reports and log files are written to the </w:t>
-      </w:r>
-      <w:r>
-        <w:t>directory located under the</w:t>
-      </w:r>
-      <w:r>
-        <w:t xml:space="preserve"> GMAT</w:t>
-      </w:r>
-      <w:r>
-        <w:t xml:space="preserve"> OUTPUT_PATH reference</w:t>
-      </w:r>
-      <w:r>
-        <w:t xml:space="preserve">. </w:t>
-      </w:r>
-      <w:r>
-        <w:t xml:space="preserve"> However, t</w:t>
-      </w:r>
-      <w:r>
-        <w:t xml:space="preserve">his </w:t>
-      </w:r>
-      <w:r>
-        <w:t xml:space="preserve">path </w:t>
-      </w:r>
-      <w:r>
-        <w:t xml:space="preserve">may be configured differently by the user in the </w:t>
-      </w:r>
-      <w:r>
-        <w:t>%APPDATALOCAL%</w:t>
-      </w:r>
-      <w:r>
-        <w:t>/GMAT/GMAT/bin/</w:t>
-      </w:r>
-      <w:r>
-        <w:t>gmat_startup_file.txt</w:t>
-      </w:r>
-      <w:r>
-        <w:t>.</w:t>
-      </w:r>
-    </w:p>
-    <w:p>
-      <w:r>
-        <w:t xml:space="preserve">The modelgen and </w:t>
-      </w:r>
-      <w:proofErr w:type="spellStart"/>
-      <w:r>
-        <w:t>modelcontrol</w:t>
-      </w:r>
-      <w:proofErr w:type="spellEnd"/>
-      <w:r>
-        <w:t xml:space="preserve"> packages assumes</w:t>
+        <w:t>The modelgen and modelcontrol packages assumes</w:t>
       </w:r>
       <w:r>
         <w:t xml:space="preserve"> </w:t>
@@ -1251,23 +1230,7 @@
         <w:t xml:space="preserve"> “</w:t>
       </w:r>
       <w:r>
-        <w:t>D:\</w:t>
-      </w:r>
-      <w:proofErr w:type="spellStart"/>
-      <w:r>
-        <w:t>WorkingFolder</w:t>
-      </w:r>
-      <w:proofErr w:type="spellEnd"/>
-      <w:r>
-        <w:t>\</w:t>
-      </w:r>
-      <w:proofErr w:type="spellStart"/>
-      <w:r>
-        <w:t>ProjectRoot</w:t>
-      </w:r>
-      <w:proofErr w:type="spellEnd"/>
-      <w:r>
-        <w:t>\GMAT</w:t>
+        <w:t>D:\WorkingFolder\ProjectRoot\GMAT</w:t>
       </w:r>
       <w:r>
         <w:t>\Batch</w:t>
@@ -1361,9 +1324,9 @@
         <w:tblLook w:val="04A0" w:firstRow="1" w:lastRow="0" w:firstColumn="1" w:lastColumn="0" w:noHBand="0" w:noVBand="1"/>
       </w:tblPr>
       <w:tblGrid>
-        <w:gridCol w:w="3126"/>
-        <w:gridCol w:w="2796"/>
-        <w:gridCol w:w="2766"/>
+        <w:gridCol w:w="2611"/>
+        <w:gridCol w:w="3055"/>
+        <w:gridCol w:w="3022"/>
       </w:tblGrid>
       <w:tr>
         <w:tc>
@@ -1377,10 +1340,18 @@
             </w:pPr>
             <w:r>
               <w:drawing>
-                <wp:inline distT="0" distB="0" distL="0" distR="0" wp14:anchorId="7FFA7CE6" wp14:editId="479689C0">
-                  <wp:extent cx="2486372" cy="2553056"/>
-                  <wp:effectExtent l="0" t="0" r="9525" b="0"/>
-                  <wp:docPr id="4" name="Picture 4"/>
+                <wp:anchor distT="0" distB="0" distL="114300" distR="114300" simplePos="0" relativeHeight="251668480" behindDoc="0" locked="0" layoutInCell="1" allowOverlap="0" wp14:anchorId="0735710F" wp14:editId="46F73579">
+                  <wp:simplePos x="0" y="0"/>
+                  <wp:positionH relativeFrom="column">
+                    <wp:posOffset>-2744</wp:posOffset>
+                  </wp:positionH>
+                  <wp:positionV relativeFrom="paragraph">
+                    <wp:posOffset>79914</wp:posOffset>
+                  </wp:positionV>
+                  <wp:extent cx="1554480" cy="2633472"/>
+                  <wp:effectExtent l="0" t="0" r="7620" b="0"/>
+                  <wp:wrapTopAndBottom/>
+                  <wp:docPr id="13" name="Picture 13"/>
                   <wp:cNvGraphicFramePr>
                     <a:graphicFrameLocks xmlns:a="http://schemas.openxmlformats.org/drawingml/2006/main" noChangeAspect="1"/>
                   </wp:cNvGraphicFramePr>
@@ -1392,7 +1363,13 @@
                           <pic:cNvPicPr/>
                         </pic:nvPicPr>
                         <pic:blipFill>
-                          <a:blip r:embed="rId12"/>
+                          <a:blip r:embed="rId12">
+                            <a:extLst>
+                              <a:ext uri="{28A0092B-C50C-407E-A947-70E740481C1C}">
+                                <a14:useLocalDpi xmlns:a14="http://schemas.microsoft.com/office/drawing/2010/main" val="0"/>
+                              </a:ext>
+                            </a:extLst>
+                          </a:blip>
                           <a:stretch>
                             <a:fillRect/>
                           </a:stretch>
@@ -1400,7 +1377,7 @@
                         <pic:spPr>
                           <a:xfrm>
                             <a:off x="0" y="0"/>
-                            <a:ext cx="2486372" cy="2553056"/>
+                            <a:ext cx="1554480" cy="2633472"/>
                           </a:xfrm>
                           <a:prstGeom prst="rect">
                             <a:avLst/>
@@ -1409,7 +1386,13 @@
                       </pic:pic>
                     </a:graphicData>
                   </a:graphic>
-                </wp:inline>
+                  <wp14:sizeRelH relativeFrom="margin">
+                    <wp14:pctWidth>0</wp14:pctWidth>
+                  </wp14:sizeRelH>
+                  <wp14:sizeRelV relativeFrom="margin">
+                    <wp14:pctHeight>0</wp14:pctHeight>
+                  </wp14:sizeRelV>
+                </wp:anchor>
               </w:drawing>
             </w:r>
           </w:p>
@@ -1442,13 +1425,21 @@
           </w:tcPr>
           <w:p>
             <w:pPr>
-              <w:keepNext/>
+              <w:pStyle w:val="Caption"/>
             </w:pPr>
             <w:r>
               <w:drawing>
-                <wp:inline distT="0" distB="0" distL="0" distR="0" wp14:anchorId="469EEC4B" wp14:editId="59DBDA6D">
-                  <wp:extent cx="1390844" cy="1028844"/>
-                  <wp:effectExtent l="0" t="0" r="0" b="0"/>
+                <wp:anchor distT="0" distB="0" distL="114300" distR="114300" simplePos="0" relativeHeight="251669504" behindDoc="0" locked="0" layoutInCell="1" allowOverlap="0" wp14:anchorId="469EEC4B" wp14:editId="4AEADD64">
+                  <wp:simplePos x="0" y="0"/>
+                  <wp:positionH relativeFrom="column">
+                    <wp:posOffset>-2744</wp:posOffset>
+                  </wp:positionH>
+                  <wp:positionV relativeFrom="paragraph">
+                    <wp:posOffset>74355</wp:posOffset>
+                  </wp:positionV>
+                  <wp:extent cx="1042416" cy="768096"/>
+                  <wp:effectExtent l="0" t="0" r="5715" b="0"/>
+                  <wp:wrapTopAndBottom/>
                   <wp:docPr id="5" name="Picture 5"/>
                   <wp:cNvGraphicFramePr>
                     <a:graphicFrameLocks xmlns:a="http://schemas.openxmlformats.org/drawingml/2006/main" noChangeAspect="1"/>
@@ -1461,7 +1452,13 @@
                           <pic:cNvPicPr/>
                         </pic:nvPicPr>
                         <pic:blipFill>
-                          <a:blip r:embed="rId13"/>
+                          <a:blip r:embed="rId13">
+                            <a:extLst>
+                              <a:ext uri="{28A0092B-C50C-407E-A947-70E740481C1C}">
+                                <a14:useLocalDpi xmlns:a14="http://schemas.microsoft.com/office/drawing/2010/main" val="0"/>
+                              </a:ext>
+                            </a:extLst>
+                          </a:blip>
                           <a:stretch>
                             <a:fillRect/>
                           </a:stretch>
@@ -1469,7 +1466,7 @@
                         <pic:spPr>
                           <a:xfrm>
                             <a:off x="0" y="0"/>
-                            <a:ext cx="1390844" cy="1028844"/>
+                            <a:ext cx="1042416" cy="768096"/>
                           </a:xfrm>
                           <a:prstGeom prst="rect">
                             <a:avLst/>
@@ -1478,33 +1475,29 @@
                       </pic:pic>
                     </a:graphicData>
                   </a:graphic>
-                </wp:inline>
+                  <wp14:sizeRelH relativeFrom="margin">
+                    <wp14:pctWidth>0</wp14:pctWidth>
+                  </wp14:sizeRelH>
+                  <wp14:sizeRelV relativeFrom="margin">
+                    <wp14:pctHeight>0</wp14:pctHeight>
+                  </wp14:sizeRelV>
+                </wp:anchor>
               </w:drawing>
             </w:r>
-          </w:p>
-          <w:p>
-            <w:pPr>
-              <w:pStyle w:val="Caption"/>
-            </w:pPr>
             <w:r>
               <w:t xml:space="preserve">Figure </w:t>
             </w:r>
             <w:fldSimple w:instr=" SEQ Figure \* ARABIC ">
               <w:r>
-                <w:rPr>
-                  <w:noProof/>
-                </w:rPr>
                 <w:t>2</w:t>
               </w:r>
             </w:fldSimple>
             <w:r>
               <w:t>, Contents of GMAT-Automation/</w:t>
             </w:r>
-            <w:proofErr w:type="spellStart"/>
-            <w:r>
-              <w:t>src</w:t>
-            </w:r>
-            <w:proofErr w:type="spellEnd"/>
+            <w:r>
+              <w:t>gmatautomation</w:t>
+            </w:r>
           </w:p>
         </w:tc>
       </w:tr>
@@ -1516,13 +1509,20 @@
           <w:p>
             <w:pPr>
               <w:keepNext/>
-              <w:jc w:val="center"/>
             </w:pPr>
             <w:r>
               <w:drawing>
-                <wp:inline distT="0" distB="0" distL="0" distR="0" wp14:anchorId="165FBD03" wp14:editId="71E2D376">
-                  <wp:extent cx="1838582" cy="952633"/>
-                  <wp:effectExtent l="0" t="0" r="9525" b="0"/>
+                <wp:anchor distT="0" distB="0" distL="114300" distR="114300" simplePos="0" relativeHeight="251670528" behindDoc="0" locked="0" layoutInCell="1" allowOverlap="0" wp14:anchorId="165FBD03" wp14:editId="2AAD4AE0">
+                  <wp:simplePos x="0" y="0"/>
+                  <wp:positionH relativeFrom="column">
+                    <wp:posOffset>-2744</wp:posOffset>
+                  </wp:positionH>
+                  <wp:positionV relativeFrom="paragraph">
+                    <wp:posOffset>76607</wp:posOffset>
+                  </wp:positionV>
+                  <wp:extent cx="1380744" cy="713232"/>
+                  <wp:effectExtent l="0" t="0" r="0" b="0"/>
+                  <wp:wrapTopAndBottom/>
                   <wp:docPr id="6" name="Picture 6"/>
                   <wp:cNvGraphicFramePr>
                     <a:graphicFrameLocks xmlns:a="http://schemas.openxmlformats.org/drawingml/2006/main" noChangeAspect="1"/>
@@ -1535,7 +1535,13 @@
                           <pic:cNvPicPr/>
                         </pic:nvPicPr>
                         <pic:blipFill>
-                          <a:blip r:embed="rId14"/>
+                          <a:blip r:embed="rId14">
+                            <a:extLst>
+                              <a:ext uri="{28A0092B-C50C-407E-A947-70E740481C1C}">
+                                <a14:useLocalDpi xmlns:a14="http://schemas.microsoft.com/office/drawing/2010/main" val="0"/>
+                              </a:ext>
+                            </a:extLst>
+                          </a:blip>
                           <a:stretch>
                             <a:fillRect/>
                           </a:stretch>
@@ -1543,7 +1549,7 @@
                         <pic:spPr>
                           <a:xfrm>
                             <a:off x="0" y="0"/>
-                            <a:ext cx="1838582" cy="952633"/>
+                            <a:ext cx="1380744" cy="713232"/>
                           </a:xfrm>
                           <a:prstGeom prst="rect">
                             <a:avLst/>
@@ -1552,7 +1558,13 @@
                       </pic:pic>
                     </a:graphicData>
                   </a:graphic>
-                </wp:inline>
+                  <wp14:sizeRelH relativeFrom="margin">
+                    <wp14:pctWidth>0</wp14:pctWidth>
+                  </wp14:sizeRelH>
+                  <wp14:sizeRelV relativeFrom="margin">
+                    <wp14:pctHeight>0</wp14:pctHeight>
+                  </wp14:sizeRelV>
+                </wp:anchor>
               </w:drawing>
             </w:r>
           </w:p>
@@ -1573,13 +1585,8 @@
               </w:r>
             </w:fldSimple>
             <w:r>
-              <w:t>, /</w:t>
-            </w:r>
-            <w:proofErr w:type="spellStart"/>
-            <w:r>
-              <w:t>modelcontrol</w:t>
-            </w:r>
-            <w:proofErr w:type="spellEnd"/>
+              <w:t>, modelcontrol</w:t>
+            </w:r>
           </w:p>
         </w:tc>
         <w:tc>
@@ -1588,14 +1595,22 @@
           </w:tcPr>
           <w:p>
             <w:pPr>
-              <w:keepNext/>
+              <w:pStyle w:val="Caption"/>
               <w:jc w:val="center"/>
             </w:pPr>
             <w:r>
               <w:drawing>
-                <wp:inline distT="0" distB="0" distL="0" distR="0" wp14:anchorId="7C392D23" wp14:editId="3885A003">
-                  <wp:extent cx="1638529" cy="1667108"/>
-                  <wp:effectExtent l="0" t="0" r="0" b="9525"/>
+                <wp:anchor distT="0" distB="0" distL="114300" distR="114300" simplePos="0" relativeHeight="251671552" behindDoc="0" locked="0" layoutInCell="1" allowOverlap="0" wp14:anchorId="7C392D23" wp14:editId="42FC9467">
+                  <wp:simplePos x="0" y="0"/>
+                  <wp:positionH relativeFrom="column">
+                    <wp:posOffset>81807</wp:posOffset>
+                  </wp:positionH>
+                  <wp:positionV relativeFrom="paragraph">
+                    <wp:posOffset>76607</wp:posOffset>
+                  </wp:positionV>
+                  <wp:extent cx="1234440" cy="1252728"/>
+                  <wp:effectExtent l="0" t="0" r="3810" b="5080"/>
+                  <wp:wrapTopAndBottom/>
                   <wp:docPr id="7" name="Picture 7"/>
                   <wp:cNvGraphicFramePr>
                     <a:graphicFrameLocks xmlns:a="http://schemas.openxmlformats.org/drawingml/2006/main" noChangeAspect="1"/>
@@ -1608,7 +1623,13 @@
                           <pic:cNvPicPr/>
                         </pic:nvPicPr>
                         <pic:blipFill>
-                          <a:blip r:embed="rId15"/>
+                          <a:blip r:embed="rId15">
+                            <a:extLst>
+                              <a:ext uri="{28A0092B-C50C-407E-A947-70E740481C1C}">
+                                <a14:useLocalDpi xmlns:a14="http://schemas.microsoft.com/office/drawing/2010/main" val="0"/>
+                              </a:ext>
+                            </a:extLst>
+                          </a:blip>
                           <a:stretch>
                             <a:fillRect/>
                           </a:stretch>
@@ -1616,7 +1637,7 @@
                         <pic:spPr>
                           <a:xfrm>
                             <a:off x="0" y="0"/>
-                            <a:ext cx="1638529" cy="1667108"/>
+                            <a:ext cx="1234440" cy="1252728"/>
                           </a:xfrm>
                           <a:prstGeom prst="rect">
                             <a:avLst/>
@@ -1625,34 +1646,26 @@
                       </pic:pic>
                     </a:graphicData>
                   </a:graphic>
-                </wp:inline>
+                  <wp14:sizeRelH relativeFrom="margin">
+                    <wp14:pctWidth>0</wp14:pctWidth>
+                  </wp14:sizeRelH>
+                  <wp14:sizeRelV relativeFrom="margin">
+                    <wp14:pctHeight>0</wp14:pctHeight>
+                  </wp14:sizeRelV>
+                </wp:anchor>
               </w:drawing>
             </w:r>
-          </w:p>
-          <w:p>
-            <w:pPr>
-              <w:pStyle w:val="Caption"/>
-              <w:jc w:val="center"/>
-            </w:pPr>
             <w:r>
               <w:t xml:space="preserve">Figure </w:t>
             </w:r>
             <w:fldSimple w:instr=" SEQ Figure \* ARABIC ">
               <w:r>
-                <w:rPr>
-                  <w:noProof/>
-                </w:rPr>
                 <w:t>4</w:t>
               </w:r>
             </w:fldSimple>
             <w:r>
-              <w:t xml:space="preserve"> /modelgen</w:t>
-            </w:r>
-          </w:p>
-          <w:p>
-            <w:pPr>
-              <w:jc w:val="center"/>
-            </w:pPr>
+              <w:t xml:space="preserve"> modelgen</w:t>
+            </w:r>
           </w:p>
         </w:tc>
         <w:tc>
@@ -1661,14 +1674,22 @@
           </w:tcPr>
           <w:p>
             <w:pPr>
-              <w:keepNext/>
+              <w:pStyle w:val="Caption"/>
               <w:jc w:val="center"/>
             </w:pPr>
             <w:r>
               <w:drawing>
-                <wp:inline distT="0" distB="0" distL="0" distR="0" wp14:anchorId="1326B3E1" wp14:editId="4ECF7536">
-                  <wp:extent cx="1609950" cy="2133898"/>
-                  <wp:effectExtent l="0" t="0" r="9525" b="0"/>
+                <wp:anchor distT="0" distB="0" distL="114300" distR="114300" simplePos="0" relativeHeight="251672576" behindDoc="0" locked="0" layoutInCell="1" allowOverlap="0" wp14:anchorId="1326B3E1" wp14:editId="59E23779">
+                  <wp:simplePos x="0" y="0"/>
+                  <wp:positionH relativeFrom="column">
+                    <wp:posOffset>82826</wp:posOffset>
+                  </wp:positionH>
+                  <wp:positionV relativeFrom="paragraph">
+                    <wp:posOffset>76607</wp:posOffset>
+                  </wp:positionV>
+                  <wp:extent cx="1207008" cy="1600200"/>
+                  <wp:effectExtent l="0" t="0" r="0" b="0"/>
+                  <wp:wrapTopAndBottom/>
                   <wp:docPr id="8" name="Picture 8"/>
                   <wp:cNvGraphicFramePr>
                     <a:graphicFrameLocks xmlns:a="http://schemas.openxmlformats.org/drawingml/2006/main" noChangeAspect="1"/>
@@ -1681,7 +1702,13 @@
                           <pic:cNvPicPr/>
                         </pic:nvPicPr>
                         <pic:blipFill>
-                          <a:blip r:embed="rId16"/>
+                          <a:blip r:embed="rId16">
+                            <a:extLst>
+                              <a:ext uri="{28A0092B-C50C-407E-A947-70E740481C1C}">
+                                <a14:useLocalDpi xmlns:a14="http://schemas.microsoft.com/office/drawing/2010/main" val="0"/>
+                              </a:ext>
+                            </a:extLst>
+                          </a:blip>
                           <a:stretch>
                             <a:fillRect/>
                           </a:stretch>
@@ -1689,7 +1716,7 @@
                         <pic:spPr>
                           <a:xfrm>
                             <a:off x="0" y="0"/>
-                            <a:ext cx="1609950" cy="2133898"/>
+                            <a:ext cx="1207008" cy="1600200"/>
                           </a:xfrm>
                           <a:prstGeom prst="rect">
                             <a:avLst/>
@@ -1698,40 +1725,26 @@
                       </pic:pic>
                     </a:graphicData>
                   </a:graphic>
-                </wp:inline>
+                  <wp14:sizeRelH relativeFrom="margin">
+                    <wp14:pctWidth>0</wp14:pctWidth>
+                  </wp14:sizeRelH>
+                  <wp14:sizeRelV relativeFrom="margin">
+                    <wp14:pctHeight>0</wp14:pctHeight>
+                  </wp14:sizeRelV>
+                </wp:anchor>
               </w:drawing>
             </w:r>
-          </w:p>
-          <w:p>
-            <w:pPr>
-              <w:pStyle w:val="Caption"/>
-              <w:jc w:val="center"/>
-            </w:pPr>
             <w:r>
               <w:t xml:space="preserve">Figure </w:t>
             </w:r>
             <w:fldSimple w:instr=" SEQ Figure \* ARABIC ">
               <w:r>
-                <w:rPr>
-                  <w:noProof/>
-                </w:rPr>
                 <w:t>5</w:t>
               </w:r>
             </w:fldSimple>
             <w:r>
-              <w:t xml:space="preserve">, </w:t>
-            </w:r>
-            <w:proofErr w:type="spellStart"/>
-            <w:r>
-              <w:t>reportgen</w:t>
-            </w:r>
-            <w:proofErr w:type="spellEnd"/>
-          </w:p>
-          <w:p>
-            <w:pPr>
-              <w:keepNext/>
-              <w:jc w:val="center"/>
-            </w:pPr>
+              <w:t>, reportgen</w:t>
+            </w:r>
           </w:p>
         </w:tc>
       </w:tr>
@@ -1740,7 +1753,9 @@
     <w:p>
       <w:bookmarkStart w:id="4" w:name="_Toc101606673"/>
       <w:r>
-        <w:lastRenderedPageBreak/>
+        <w:t xml:space="preserve">The directory structure deviates from the normal “src” development in the replacement of the “src” directory with the name of the module to be installed.  </w:t>
+      </w:r>
+      <w:r>
         <w:t xml:space="preserve">Execution of GMAT Model Files is math intensive and requires significant platform resources to execute.  numpy libraries are used extensively and versions of python, numpy, </w:t>
       </w:r>
       <w:r>
@@ -1765,6 +1780,7 @@
         </w:numPr>
       </w:pPr>
       <w:r>
+        <w:lastRenderedPageBreak/>
         <w:t xml:space="preserve">python 3.7.9, </w:t>
       </w:r>
     </w:p>
@@ -1936,31 +1952,7 @@
         <w:t>A time-out value of 5 minutes (300 seconds) is used to avoid “hung” threads.  If the platform is unable to execute a model within this time, the system will proceed to the next.  This event is logged as a warning and the user must check the logs to ensure that each batch file actually completes.</w:t>
       </w:r>
       <w:r>
-        <w:t xml:space="preserve">  To aid the user, the gmat_batcher also writes </w:t>
-      </w:r>
-      <w:proofErr w:type="gramStart"/>
-      <w:r>
-        <w:t>time-tagged</w:t>
-      </w:r>
-      <w:proofErr w:type="gramEnd"/>
-      <w:r>
-        <w:t xml:space="preserve"> </w:t>
-      </w:r>
-      <w:proofErr w:type="spellStart"/>
-      <w:r>
-        <w:t>RunList</w:t>
-      </w:r>
-      <w:proofErr w:type="spellEnd"/>
-      <w:r>
-        <w:t xml:space="preserve"> and </w:t>
-      </w:r>
-      <w:proofErr w:type="spellStart"/>
-      <w:r>
-        <w:t>ReportList</w:t>
-      </w:r>
-      <w:proofErr w:type="spellEnd"/>
-      <w:r>
-        <w:t xml:space="preserve"> text files for each batch executed.</w:t>
+        <w:t xml:space="preserve">  To aid the user, the gmat_batcher also writes time-tagged RunList and ReportList text files for each batch executed.</w:t>
       </w:r>
     </w:p>
     <w:p>
@@ -2083,16 +2075,11 @@
         <w:t xml:space="preserve">  </w:t>
       </w:r>
       <w:r>
-        <w:t xml:space="preserve">The top-level folder is the folder above the source folder and above all folders and containing </w:t>
-      </w:r>
-      <w:proofErr w:type="spellStart"/>
-      <w:r>
-        <w:t>setup.</w:t>
+        <w:t>The top-level folder is the folder above the source folder and above all folders and containing setup.</w:t>
       </w:r>
       <w:r>
         <w:t>cfg</w:t>
       </w:r>
-      <w:proofErr w:type="spellEnd"/>
       <w:r>
         <w:t xml:space="preserve">. </w:t>
       </w:r>
@@ -2109,15 +2096,13 @@
     </w:p>
     <w:p>
       <w:r>
-        <w:t xml:space="preserve">Execute the source distribution build command in the top-level Alfano folder (above the </w:t>
-      </w:r>
-      <w:proofErr w:type="spellStart"/>
-      <w:r>
-        <w:t>src</w:t>
-      </w:r>
-      <w:proofErr w:type="spellEnd"/>
-      <w:r>
-        <w:t xml:space="preserve"> folder).</w:t>
+        <w:t xml:space="preserve">Execute the source distribution build command in the top-level </w:t>
+      </w:r>
+      <w:r>
+        <w:t>package</w:t>
+      </w:r>
+      <w:r>
+        <w:t xml:space="preserve"> folder (above the src folder).</w:t>
       </w:r>
     </w:p>
     <w:p>
@@ -2130,15 +2115,27 @@
         <w:ind w:left="360"/>
       </w:pPr>
       <w:r>
-        <w:t xml:space="preserve">python setup.py </w:t>
-      </w:r>
-      <w:proofErr w:type="spellStart"/>
-      <w:r>
-        <w:t>sdist</w:t>
-      </w:r>
-      <w:proofErr w:type="spellEnd"/>
-      <w:r>
-        <w:t xml:space="preserve"> --formats tar  </w:t>
+        <w:t xml:space="preserve">python setup.py sdist --formats tar </w:t>
+      </w:r>
+    </w:p>
+    <w:p>
+      <w:r>
+        <w:t>or</w:t>
+      </w:r>
+      <w:r>
+        <w:t xml:space="preserve"> </w:t>
+      </w:r>
+      <w:r>
+        <w:t>if</w:t>
+      </w:r>
+      <w:r>
+        <w:t xml:space="preserve"> setup.py is </w:t>
+      </w:r>
+      <w:r>
+        <w:t xml:space="preserve">entirely </w:t>
+      </w:r>
+      <w:r>
+        <w:t>deprecated</w:t>
       </w:r>
     </w:p>
     <w:p>
@@ -2150,162 +2147,11 @@
         </w:numPr>
         <w:ind w:left="360"/>
       </w:pPr>
-    </w:p>
-    <w:p>
-      <w:r>
-        <w:t xml:space="preserve">This will produce a tar file in the </w:t>
-      </w:r>
-      <w:proofErr w:type="spellStart"/>
-      <w:r>
-        <w:t>dist</w:t>
-      </w:r>
-      <w:proofErr w:type="spellEnd"/>
-      <w:r>
-        <w:t xml:space="preserve"> folder Winzip </w:t>
-      </w:r>
-      <w:r>
-        <w:t>doesn’t handle</w:t>
+      <w:r>
+        <w:t>py -m build</w:t>
       </w:r>
       <w:r>
         <w:t xml:space="preserve"> </w:t>
-      </w:r>
-      <w:proofErr w:type="spellStart"/>
-      <w:r>
-        <w:t>gz</w:t>
-      </w:r>
-      <w:proofErr w:type="spellEnd"/>
-      <w:r>
-        <w:t xml:space="preserve"> format</w:t>
-      </w:r>
-      <w:r>
-        <w:t xml:space="preserve"> well</w:t>
-      </w:r>
-      <w:r>
-        <w:t>, so we use tar</w:t>
-      </w:r>
-      <w:r>
-        <w:t xml:space="preserve"> internally</w:t>
-      </w:r>
-      <w:r>
-        <w:t>.</w:t>
-      </w:r>
-      <w:r>
-        <w:t xml:space="preserve">  For </w:t>
-      </w:r>
-      <w:r>
-        <w:t>PyPI</w:t>
-      </w:r>
-      <w:r>
-        <w:t xml:space="preserve"> distribution, follow the Python Packaging User Guide</w:t>
-      </w:r>
-      <w:r>
-        <w:t xml:space="preserve"> to build and distribute a </w:t>
-      </w:r>
-      <w:proofErr w:type="spellStart"/>
-      <w:r>
-        <w:t>gz</w:t>
-      </w:r>
-      <w:proofErr w:type="spellEnd"/>
-      <w:r>
-        <w:t xml:space="preserve"> file</w:t>
-      </w:r>
-      <w:r>
-        <w:t>.</w:t>
-      </w:r>
-    </w:p>
-    <w:p>
-      <w:r>
-        <w:lastRenderedPageBreak/>
-        <w:t xml:space="preserve">To deploy </w:t>
-      </w:r>
-      <w:r>
-        <w:t>locally</w:t>
-      </w:r>
-      <w:r>
-        <w:t xml:space="preserve"> u</w:t>
-      </w:r>
-      <w:r>
-        <w:t>n</w:t>
-      </w:r>
-      <w:r>
-        <w:t>pack the tar file under /</w:t>
-      </w:r>
-      <w:proofErr w:type="spellStart"/>
-      <w:r>
-        <w:t>dist</w:t>
-      </w:r>
-      <w:proofErr w:type="spellEnd"/>
-      <w:r>
-        <w:t xml:space="preserve">, </w:t>
-      </w:r>
-      <w:r>
-        <w:t>c</w:t>
-      </w:r>
-      <w:r>
-        <w:t>hange directory</w:t>
-      </w:r>
-      <w:r>
-        <w:t xml:space="preserve"> to </w:t>
-      </w:r>
-      <w:proofErr w:type="spellStart"/>
-      <w:r>
-        <w:t>dist</w:t>
-      </w:r>
-      <w:proofErr w:type="spellEnd"/>
-      <w:r>
-        <w:t>/</w:t>
-      </w:r>
-      <w:r>
-        <w:t>&lt;</w:t>
-      </w:r>
-      <w:proofErr w:type="spellStart"/>
-      <w:r>
-        <w:t>packagename</w:t>
-      </w:r>
-      <w:proofErr w:type="spellEnd"/>
-      <w:r>
-        <w:t>&gt;</w:t>
-      </w:r>
-      <w:r>
-        <w:t xml:space="preserve">-&lt;version&gt;, where version matches the version in the top level </w:t>
-      </w:r>
-      <w:proofErr w:type="spellStart"/>
-      <w:r>
-        <w:t>setup.</w:t>
-      </w:r>
-      <w:r>
-        <w:t>cfg</w:t>
-      </w:r>
-      <w:proofErr w:type="spellEnd"/>
-      <w:r>
-        <w:t>.</w:t>
-      </w:r>
-    </w:p>
-    <w:p>
-      <w:r>
-        <w:t xml:space="preserve">Execute the setup command from the </w:t>
-      </w:r>
-      <w:proofErr w:type="spellStart"/>
-      <w:r>
-        <w:t>dist</w:t>
-      </w:r>
-      <w:proofErr w:type="spellEnd"/>
-      <w:r>
-        <w:t>/</w:t>
-      </w:r>
-      <w:r>
-        <w:t>&lt;</w:t>
-      </w:r>
-      <w:proofErr w:type="spellStart"/>
-      <w:r>
-        <w:t>packagename</w:t>
-      </w:r>
-      <w:proofErr w:type="spellEnd"/>
-      <w:r>
-        <w:t>&gt;</w:t>
-      </w:r>
-      <w:r>
-        <w:t>-&lt;version&gt; folder.</w:t>
       </w:r>
     </w:p>
     <w:p>
@@ -2317,8 +2163,313 @@
         </w:numPr>
         <w:ind w:left="360"/>
       </w:pPr>
+    </w:p>
+    <w:p>
+      <w:r>
+        <w:t>This will produce a tar file in the dist folder</w:t>
+      </w:r>
+      <w:r>
+        <w:t xml:space="preserve">.  Note that </w:t>
+      </w:r>
+      <w:r>
+        <w:t xml:space="preserve">Winzip </w:t>
+      </w:r>
+      <w:r>
+        <w:t>doesn’t handle</w:t>
+      </w:r>
+      <w:r>
+        <w:t xml:space="preserve"> gz format</w:t>
+      </w:r>
+      <w:r>
+        <w:t xml:space="preserve"> well</w:t>
+      </w:r>
+      <w:r>
+        <w:t>, so</w:t>
+      </w:r>
+      <w:r>
+        <w:t xml:space="preserve"> </w:t>
+      </w:r>
+      <w:r>
+        <w:t>use tar</w:t>
+      </w:r>
+      <w:r>
+        <w:t xml:space="preserve"> </w:t>
+      </w:r>
+      <w:r>
+        <w:t>for development</w:t>
+      </w:r>
+      <w:r>
+        <w:t>.</w:t>
+      </w:r>
+      <w:r>
+        <w:t xml:space="preserve">  For </w:t>
+      </w:r>
+      <w:r>
+        <w:t>PyPI</w:t>
+      </w:r>
+      <w:r>
+        <w:t xml:space="preserve"> distribution, follow the Python Packaging User Guide</w:t>
+      </w:r>
+      <w:r>
+        <w:t xml:space="preserve"> to build and distribute a gz file</w:t>
+      </w:r>
+      <w:r>
+        <w:t>.</w:t>
+      </w:r>
+    </w:p>
+    <w:p>
+      <w:r>
+        <w:t xml:space="preserve">To deploy </w:t>
+      </w:r>
+      <w:r>
+        <w:t>locally</w:t>
+      </w:r>
+      <w:r>
+        <w:t>,</w:t>
+      </w:r>
+      <w:r>
+        <w:t xml:space="preserve"> u</w:t>
+      </w:r>
+      <w:r>
+        <w:t>n</w:t>
+      </w:r>
+      <w:r>
+        <w:t>pack the tar file under /dist</w:t>
+      </w:r>
+      <w:r>
+        <w:t xml:space="preserve">, </w:t>
+      </w:r>
+      <w:r>
+        <w:t>c</w:t>
+      </w:r>
+      <w:r>
+        <w:t xml:space="preserve">hange </w:t>
+      </w:r>
+      <w:r>
+        <w:t xml:space="preserve">the administrative command window </w:t>
+      </w:r>
+      <w:r>
+        <w:t>directory</w:t>
+      </w:r>
+      <w:r>
+        <w:t xml:space="preserve"> to dist/</w:t>
+      </w:r>
+      <w:r>
+        <w:t>&lt;packagename&gt;</w:t>
+      </w:r>
+      <w:r>
+        <w:t>-&lt;version&gt;, where version matches the version in the top level setup.</w:t>
+      </w:r>
+      <w:r>
+        <w:t>cfg</w:t>
+      </w:r>
+      <w:r>
+        <w:t>.</w:t>
+      </w:r>
+    </w:p>
+    <w:p>
+      <w:r>
+        <w:lastRenderedPageBreak/>
+        <w:t>Execute the setup command from the dist/</w:t>
+      </w:r>
+      <w:r>
+        <w:t>&lt;packagename&gt;</w:t>
+      </w:r>
+      <w:r>
+        <w:t>-&lt;version&gt; folder.</w:t>
+      </w:r>
+    </w:p>
+    <w:p>
+      <w:pPr>
+        <w:pStyle w:val="Code"/>
+        <w:numPr>
+          <w:ilvl w:val="0"/>
+          <w:numId w:val="0"/>
+        </w:numPr>
+        <w:ind w:left="360"/>
+      </w:pPr>
       <w:r>
         <w:t>python setup.py install</w:t>
+      </w:r>
+    </w:p>
+    <w:p>
+      <w:r>
+        <w:t>or if in developmen</w:t>
+      </w:r>
+      <w:r>
+        <w:t>t</w:t>
+      </w:r>
+    </w:p>
+    <w:p>
+      <w:pPr>
+        <w:pStyle w:val="Code"/>
+        <w:numPr>
+          <w:ilvl w:val="0"/>
+          <w:numId w:val="0"/>
+        </w:numPr>
+        <w:ind w:left="360"/>
+      </w:pPr>
+      <w:r>
+        <w:t xml:space="preserve">py -m pip install -e </w:t>
+      </w:r>
+      <w:r>
+        <w:t>&lt;dir&gt;</w:t>
+      </w:r>
+    </w:p>
+    <w:p>
+      <w:r>
+        <w:t>An additional step may be needed, if the package tar file is present in site-packages, but not the module directory.  Extract the uncompressed module package from the tar file, and remove the version identification from the file name</w:t>
+      </w:r>
+      <w:r>
+        <w:t xml:space="preserve">, see </w:t>
+      </w:r>
+      <w:r>
+        <w:fldChar w:fldCharType="begin"/>
+      </w:r>
+      <w:r>
+        <w:instrText xml:space="preserve"> REF _Ref101697537 \h </w:instrText>
+      </w:r>
+      <w:r>
+        <w:fldChar w:fldCharType="separate"/>
+      </w:r>
+      <w:r>
+        <w:t xml:space="preserve">Figure </w:t>
+      </w:r>
+      <w:r>
+        <w:rPr>
+          <w:noProof/>
+        </w:rPr>
+        <w:t>6</w:t>
+      </w:r>
+      <w:r>
+        <w:fldChar w:fldCharType="end"/>
+      </w:r>
+    </w:p>
+    <w:tbl>
+      <w:tblPr>
+        <w:tblStyle w:val="TableGrid"/>
+        <w:tblW w:w="0" w:type="auto"/>
+        <w:tblLook w:val="04A0" w:firstRow="1" w:lastRow="0" w:firstColumn="1" w:lastColumn="0" w:noHBand="0" w:noVBand="1"/>
+      </w:tblPr>
+      <w:tblGrid>
+        <w:gridCol w:w="9350"/>
+      </w:tblGrid>
+      <w:tr>
+        <w:tc>
+          <w:tcPr>
+            <w:tcW w:w="0" w:type="auto"/>
+          </w:tcPr>
+          <w:p>
+            <w:r>
+              <w:drawing>
+                <wp:inline distT="0" distB="0" distL="0" distR="0" wp14:anchorId="5195C2EA" wp14:editId="79637747">
+                  <wp:extent cx="5943600" cy="1318895"/>
+                  <wp:effectExtent l="0" t="0" r="0" b="0"/>
+                  <wp:docPr id="11" name="Picture 11"/>
+                  <wp:cNvGraphicFramePr>
+                    <a:graphicFrameLocks xmlns:a="http://schemas.openxmlformats.org/drawingml/2006/main" noChangeAspect="1"/>
+                  </wp:cNvGraphicFramePr>
+                  <a:graphic xmlns:a="http://schemas.openxmlformats.org/drawingml/2006/main">
+                    <a:graphicData uri="http://schemas.openxmlformats.org/drawingml/2006/picture">
+                      <pic:pic xmlns:pic="http://schemas.openxmlformats.org/drawingml/2006/picture">
+                        <pic:nvPicPr>
+                          <pic:cNvPr id="1" name=""/>
+                          <pic:cNvPicPr/>
+                        </pic:nvPicPr>
+                        <pic:blipFill>
+                          <a:blip r:embed="rId17"/>
+                          <a:stretch>
+                            <a:fillRect/>
+                          </a:stretch>
+                        </pic:blipFill>
+                        <pic:spPr>
+                          <a:xfrm>
+                            <a:off x="0" y="0"/>
+                            <a:ext cx="5943600" cy="1318895"/>
+                          </a:xfrm>
+                          <a:prstGeom prst="rect">
+                            <a:avLst/>
+                          </a:prstGeom>
+                        </pic:spPr>
+                      </pic:pic>
+                    </a:graphicData>
+                  </a:graphic>
+                </wp:inline>
+              </w:drawing>
+            </w:r>
+          </w:p>
+        </w:tc>
+      </w:tr>
+      <w:tr>
+        <w:tc>
+          <w:tcPr>
+            <w:tcW w:w="0" w:type="auto"/>
+          </w:tcPr>
+          <w:p>
+            <w:pPr>
+              <w:keepNext/>
+            </w:pPr>
+            <w:r>
+              <w:drawing>
+                <wp:inline distT="0" distB="0" distL="0" distR="0" wp14:anchorId="30280423" wp14:editId="0A3390C1">
+                  <wp:extent cx="4715533" cy="1876687"/>
+                  <wp:effectExtent l="0" t="0" r="8890" b="9525"/>
+                  <wp:docPr id="12" name="Picture 12"/>
+                  <wp:cNvGraphicFramePr>
+                    <a:graphicFrameLocks xmlns:a="http://schemas.openxmlformats.org/drawingml/2006/main" noChangeAspect="1"/>
+                  </wp:cNvGraphicFramePr>
+                  <a:graphic xmlns:a="http://schemas.openxmlformats.org/drawingml/2006/main">
+                    <a:graphicData uri="http://schemas.openxmlformats.org/drawingml/2006/picture">
+                      <pic:pic xmlns:pic="http://schemas.openxmlformats.org/drawingml/2006/picture">
+                        <pic:nvPicPr>
+                          <pic:cNvPr id="1" name=""/>
+                          <pic:cNvPicPr/>
+                        </pic:nvPicPr>
+                        <pic:blipFill>
+                          <a:blip r:embed="rId18"/>
+                          <a:stretch>
+                            <a:fillRect/>
+                          </a:stretch>
+                        </pic:blipFill>
+                        <pic:spPr>
+                          <a:xfrm>
+                            <a:off x="0" y="0"/>
+                            <a:ext cx="4715533" cy="1876687"/>
+                          </a:xfrm>
+                          <a:prstGeom prst="rect">
+                            <a:avLst/>
+                          </a:prstGeom>
+                        </pic:spPr>
+                      </pic:pic>
+                    </a:graphicData>
+                  </a:graphic>
+                </wp:inline>
+              </w:drawing>
+            </w:r>
+          </w:p>
+        </w:tc>
+      </w:tr>
+    </w:tbl>
+    <w:p>
+      <w:pPr>
+        <w:pStyle w:val="Caption"/>
+        <w:jc w:val="center"/>
+      </w:pPr>
+      <w:bookmarkStart w:id="6" w:name="_Ref101697537"/>
+      <w:r>
+        <w:t xml:space="preserve">Figure </w:t>
+      </w:r>
+      <w:fldSimple w:instr=" SEQ Figure \* ARABIC ">
+        <w:r>
+          <w:rPr>
+            <w:noProof/>
+          </w:rPr>
+          <w:t>6</w:t>
+        </w:r>
+      </w:fldSimple>
+      <w:bookmarkEnd w:id="6"/>
+      <w:r>
+        <w:t>, Before and After Extract from tar File</w:t>
       </w:r>
     </w:p>
     <w:sdt>
@@ -2565,7 +2716,14 @@
                       <w:rPr>
                         <w:noProof/>
                       </w:rPr>
-                      <w:t>Python Software Foundation, "Python Packaging User Guide » Tutorials » Packaging Python Projects," Python Software Foundation, 19 April 2022. [Online]. Available: https://packaging.python.org/en/latest/tutorials/packaging-projects/#packaging-python-projects. [Accessed 23 April 2022].</w:t>
+                      <w:t xml:space="preserve">Python Software Foundation, "Python Packaging User Guide » Tutorials » Packaging Python Projects," Python Software Foundation, 19 April 2022. [Online]. Available: </w:t>
+                    </w:r>
+                    <w:r>
+                      <w:rPr>
+                        <w:noProof/>
+                      </w:rPr>
+                      <w:lastRenderedPageBreak/>
+                      <w:t>https://packaging.python.org/en/latest/tutorials/packaging-projects/#packaging-python-projects. [Accessed 23 April 2022].</w:t>
                     </w:r>
                   </w:p>
                 </w:tc>
@@ -2608,13 +2766,8 @@
     </w:p>
     <w:p>
       <w:r>
-        <w:t>The script “modelgen.py” is the top-level script which generates the customized batch model files</w:t>
-      </w:r>
-      <w:proofErr w:type="gramStart"/>
-      <w:r>
-        <w:t xml:space="preserve">. </w:t>
-      </w:r>
-      <w:proofErr w:type="gramEnd"/>
+        <w:t xml:space="preserve">The script “modelgen.py” is the top-level script which generates the customized batch model files. </w:t>
+      </w:r>
       <w:r>
         <w:t xml:space="preserve">The </w:t>
       </w:r>
@@ -2668,15 +2821,7 @@
     </w:p>
     <w:p>
       <w:r>
-        <w:t>The modelgen.py script appends #Include statements referencing the include files to the copy of ModelMissionTemplate.script</w:t>
-      </w:r>
-      <w:proofErr w:type="gramStart"/>
-      <w:r>
-        <w:t xml:space="preserve">. </w:t>
-      </w:r>
-      <w:proofErr w:type="gramEnd"/>
-      <w:r>
-        <w:t>Two invariable #Include macros are appended to ModelMissionTemplate.script:</w:t>
+        <w:t>The modelgen.py script appends #Include statements referencing the include files to the copy of ModelMissionTemplate.script. Two invariable #Include macros are appended to ModelMissionTemplate.script:</w:t>
       </w:r>
       <w:r>
         <w:tab/>
@@ -2749,150 +2894,139 @@
         <w:t>s</w:t>
       </w:r>
       <w:r>
-        <w:t xml:space="preserve"> in the Batch directory</w:t>
-      </w:r>
-      <w:proofErr w:type="gramStart"/>
-      <w:r>
-        <w:t xml:space="preserve">. </w:t>
-      </w:r>
-      <w:proofErr w:type="gramEnd"/>
-      <w:r>
-        <w:t xml:space="preserve">Each generated include file is </w:t>
-      </w:r>
+        <w:t xml:space="preserve"> in the Batch directory. Each generated include file is uniquely named with configuration, epoch, Julian day and time of generation, and each filename is prefixed with the string "Include_".</w:t>
+      </w:r>
+    </w:p>
+    <w:p>
+      <w:r>
+        <w:t xml:space="preserve">The appended copy of ModelMissionTemplate.script is saved in </w:t>
+      </w:r>
+      <w:r>
+        <w:t>a</w:t>
+      </w:r>
+      <w:r>
+        <w:t xml:space="preserve"> Batch directory. It is important that ModelMissionTemplate.script be kept small, because modelgen.py may copy it hundreds of times. </w:t>
+      </w:r>
+    </w:p>
+    <w:p>
+      <w:r>
+        <w:t>ModelMissionTemplate.script and it</w:t>
+      </w:r>
+      <w:r>
+        <w:t>’</w:t>
+      </w:r>
+      <w:r>
+        <w:t xml:space="preserve">s include files are intended to be executed from the GMAT command line.  The GMAT GUI cannot be used to edit these files. </w:t>
+      </w:r>
+    </w:p>
+    <w:p>
+      <w:r>
+        <w:t xml:space="preserve">When it is necessary to </w:t>
+      </w:r>
+      <w:r>
+        <w:t>create a new model,</w:t>
+      </w:r>
+      <w:r>
+        <w:t xml:space="preserve"> for instance to introduce a different Mission Sequence,</w:t>
+      </w:r>
+      <w:r>
+        <w:t xml:space="preserve"> proceed with design and test using the GMAT GUI</w:t>
+      </w:r>
+      <w:r>
+        <w:t>,</w:t>
+      </w:r>
+      <w:r>
+        <w:t xml:space="preserve"> then cut and paste the static resource definitions into the </w:t>
+      </w:r>
+      <w:r>
+        <w:t>Include_StaticDefinitions.script</w:t>
+      </w:r>
+      <w:r>
+        <w:t>, and cut and paste</w:t>
+      </w:r>
+      <w:r>
+        <w:t xml:space="preserve"> the </w:t>
+      </w:r>
+      <w:r>
+        <w:t>m</w:t>
+      </w:r>
+      <w:r>
+        <w:t xml:space="preserve">ission </w:t>
+      </w:r>
+      <w:r>
+        <w:t>s</w:t>
+      </w:r>
+      <w:r>
+        <w:t>equence</w:t>
+      </w:r>
+      <w:r>
+        <w:t xml:space="preserve"> and user variable</w:t>
+      </w:r>
+      <w:r>
+        <w:t xml:space="preserve"> definition into the </w:t>
+      </w:r>
+      <w:r>
+        <w:t>Include_MissionDefinitions.script</w:t>
+      </w:r>
+      <w:r>
+        <w:t xml:space="preserve">.  </w:t>
+      </w:r>
+    </w:p>
+    <w:p>
+      <w:r>
+        <w:t>R</w:t>
+      </w:r>
+      <w:r>
+        <w:t xml:space="preserve">esource definitions which change from file to file </w:t>
+      </w:r>
+      <w:r>
+        <w:t>are generated by modelgen.py from the Excel mission definition.  If dynamic resources are added, then code changes will likely be necessary.  If the Excel mission definition changes</w:t>
+      </w:r>
+      <w:r>
+        <w:t>,</w:t>
+      </w:r>
+      <w:r>
+        <w:t xml:space="preserve"> then code changes likely will be necessary.</w:t>
+      </w:r>
+    </w:p>
+    <w:p>
+      <w:r>
+        <w:t>The model</w:t>
+      </w:r>
+      <w:r>
+        <w:t xml:space="preserve"> files</w:t>
+      </w:r>
+      <w:r>
+        <w:t xml:space="preserve"> created (or changed) in the GUI should be factored and copied to the batch template files located in the GMAT "OUTPUT_PATH":</w:t>
+      </w:r>
+      <w:r>
+        <w:tab/>
+      </w:r>
+      <w:r>
+        <w:tab/>
+      </w:r>
+    </w:p>
+    <w:p>
+      <w:r>
+        <w:t xml:space="preserve">Update the configuration workbook any time spacecraft or its hardware is changed, likewise the ModelMissionTemplate.script.  Rerun modelgen.py following update of the </w:t>
+      </w:r>
+      <w:r>
+        <w:t xml:space="preserve">Excel </w:t>
+      </w:r>
+      <w:r>
+        <w:t>workbook.</w:t>
+      </w:r>
+    </w:p>
+    <w:p>
+      <w:pPr>
+        <w:pStyle w:val="Heading2"/>
+      </w:pPr>
+      <w:bookmarkStart w:id="7" w:name="_Toc101606674"/>
       <w:r>
         <w:lastRenderedPageBreak/>
-        <w:t>uniquely named with configuration, epoch, Julian day and time of generation, and each filename is prefixed with the string "Include_".</w:t>
-      </w:r>
-    </w:p>
-    <w:p>
-      <w:r>
-        <w:t xml:space="preserve">The appended copy of ModelMissionTemplate.script is saved in </w:t>
-      </w:r>
-      <w:r>
-        <w:t>a</w:t>
-      </w:r>
-      <w:r>
-        <w:t xml:space="preserve"> Batch directory. It is important that ModelMissionTemplate.script be kept small, because modelgen.py may copy it hundreds of times. </w:t>
-      </w:r>
-    </w:p>
-    <w:p>
-      <w:r>
-        <w:t>ModelMissionTemplate.script and it</w:t>
-      </w:r>
-      <w:r>
-        <w:t>’</w:t>
-      </w:r>
-      <w:r>
-        <w:t xml:space="preserve">s include files are intended to be executed from the GMAT command line.  The GMAT GUI cannot be used to edit these files. </w:t>
-      </w:r>
-    </w:p>
-    <w:p>
-      <w:r>
-        <w:t xml:space="preserve">When it is necessary to </w:t>
-      </w:r>
-      <w:r>
-        <w:t>create a new model,</w:t>
-      </w:r>
-      <w:r>
-        <w:t xml:space="preserve"> for instance to introduce a different Mission Sequence,</w:t>
-      </w:r>
-      <w:r>
-        <w:t xml:space="preserve"> proceed with design and test using the GMAT GUI</w:t>
-      </w:r>
-      <w:r>
-        <w:t>,</w:t>
-      </w:r>
-      <w:r>
-        <w:t xml:space="preserve"> then cut and paste the static resource definitions into the </w:t>
-      </w:r>
-      <w:r>
-        <w:t>Include_StaticDefinitions.script</w:t>
-      </w:r>
-      <w:r>
-        <w:t>, and cut and paste</w:t>
-      </w:r>
-      <w:r>
-        <w:t xml:space="preserve"> the </w:t>
-      </w:r>
-      <w:r>
-        <w:t>m</w:t>
-      </w:r>
-      <w:r>
-        <w:t xml:space="preserve">ission </w:t>
-      </w:r>
-      <w:r>
-        <w:t>s</w:t>
-      </w:r>
-      <w:r>
-        <w:t>equence</w:t>
-      </w:r>
-      <w:r>
-        <w:t xml:space="preserve"> and user variable</w:t>
-      </w:r>
-      <w:r>
-        <w:t xml:space="preserve"> definition into the </w:t>
-      </w:r>
-      <w:r>
-        <w:t>Include_MissionDefinitions.script</w:t>
-      </w:r>
-      <w:r>
-        <w:t xml:space="preserve">.  </w:t>
-      </w:r>
-    </w:p>
-    <w:p>
-      <w:r>
-        <w:t>R</w:t>
-      </w:r>
-      <w:r>
-        <w:t xml:space="preserve">esource definitions which change from file to file </w:t>
-      </w:r>
-      <w:r>
-        <w:t>are generated by modelgen.py from the Excel mission definition.  If dynamic resources are added, then code changes will likely be necessary.  If the Excel mission definition changes</w:t>
-      </w:r>
-      <w:r>
-        <w:t>,</w:t>
-      </w:r>
-      <w:r>
-        <w:t xml:space="preserve"> then code changes likely will be necessary.</w:t>
-      </w:r>
-    </w:p>
-    <w:p>
-      <w:r>
-        <w:t>The model</w:t>
-      </w:r>
-      <w:r>
-        <w:t xml:space="preserve"> files</w:t>
-      </w:r>
-      <w:r>
-        <w:t xml:space="preserve"> created (or changed) in the GUI should be factored and copied to the batch template files located in the GMAT "OUTPUT_PATH":</w:t>
-      </w:r>
-      <w:r>
-        <w:tab/>
-      </w:r>
-      <w:r>
-        <w:tab/>
-      </w:r>
-    </w:p>
-    <w:p>
-      <w:r>
-        <w:t xml:space="preserve">Update the configuration workbook any time spacecraft or its hardware is changed, likewise the ModelMissionTemplate.script.  Rerun modelgen.py following update of the </w:t>
-      </w:r>
-      <w:r>
-        <w:t xml:space="preserve">Excel </w:t>
-      </w:r>
-      <w:r>
-        <w:t>workbook.</w:t>
-      </w:r>
-    </w:p>
-    <w:p>
-      <w:pPr>
-        <w:pStyle w:val="Heading2"/>
-      </w:pPr>
-      <w:bookmarkStart w:id="6" w:name="_Toc101606674"/>
-      <w:r>
         <w:t>Excel “ConfigSpec” Workbook</w:t>
       </w:r>
-      <w:bookmarkEnd w:id="6"/>
+      <w:bookmarkEnd w:id="7"/>
     </w:p>
     <w:p>
       <w:r>
@@ -2966,15 +3100,7 @@
     </w:p>
     <w:p>
       <w:r>
-        <w:t>The first line table headings are usually not the same as GMAT resource names</w:t>
-      </w:r>
-      <w:proofErr w:type="gramStart"/>
-      <w:r>
-        <w:t xml:space="preserve">. </w:t>
-      </w:r>
-      <w:proofErr w:type="gramEnd"/>
-      <w:r>
-        <w:t xml:space="preserve">The associated routine, "modelpov.py" defines a mapping of required GMAT resource names to worksheet table headings, which we refer to as parameter names.      </w:t>
+        <w:t xml:space="preserve">The first line table headings are usually not the same as GMAT resource names. The associated routine, "modelpov.py" defines a mapping of required GMAT resource names to worksheet table headings, which we refer to as parameter names.      </w:t>
       </w:r>
     </w:p>
     <w:p>
@@ -2984,15 +3110,7 @@
     </w:p>
     <w:p>
       <w:r>
-        <w:t>Procedure “fromconfigsheet.py” will extract only the parameter names defined in modelpov.py</w:t>
-      </w:r>
-      <w:proofErr w:type="gramStart"/>
-      <w:r>
-        <w:t xml:space="preserve">. </w:t>
-      </w:r>
-      <w:proofErr w:type="gramEnd"/>
-      <w:r>
-        <w:t>Note that it is possible with this logic to extract NO data from the workbook, in this case the “modelpov.py” file may be edited to include the intended parameter names, or the workbook may be so edited.</w:t>
+        <w:t>Procedure “fromconfigsheet.py” will extract only the parameter names defined in modelpov.py. Note that it is possible with this logic to extract NO data from the workbook, in this case the “modelpov.py” file may be edited to include the intended parameter names, or the workbook may be so edited.</w:t>
       </w:r>
     </w:p>
     <w:p>
@@ -3031,7 +3149,6 @@
     </w:p>
     <w:p>
       <w:r>
-        <w:lastRenderedPageBreak/>
         <w:t>The inclination values should be negative for decreasing inclination and positive for increasing inclination.</w:t>
       </w:r>
     </w:p>
@@ -3116,7 +3233,7 @@
                                       <w:noProof/>
                                     </w:rPr>
                                   </w:pPr>
-                                  <w:bookmarkStart w:id="7" w:name="_Ref101610501"/>
+                                  <w:bookmarkStart w:id="8" w:name="_Ref101610501"/>
                                   <w:r>
                                     <w:t xml:space="preserve">Figure </w:t>
                                   </w:r>
@@ -3125,10 +3242,10 @@
                                       <w:rPr>
                                         <w:noProof/>
                                       </w:rPr>
-                                      <w:t>6</w:t>
+                                      <w:t>7</w:t>
                                     </w:r>
                                   </w:fldSimple>
-                                  <w:bookmarkEnd w:id="7"/>
+                                  <w:bookmarkEnd w:id="8"/>
                                   <w:r>
                                     <w:t xml:space="preserve">, </w:t>
                                   </w:r>
@@ -3167,7 +3284,7 @@
                                 <w:noProof/>
                               </w:rPr>
                             </w:pPr>
-                            <w:bookmarkStart w:id="8" w:name="_Ref101610501"/>
+                            <w:bookmarkStart w:id="9" w:name="_Ref101610501"/>
                             <w:r>
                               <w:t xml:space="preserve">Figure </w:t>
                             </w:r>
@@ -3176,10 +3293,10 @@
                                 <w:rPr>
                                   <w:noProof/>
                                 </w:rPr>
-                                <w:t>6</w:t>
+                                <w:t>7</w:t>
                               </w:r>
                             </w:fldSimple>
-                            <w:bookmarkEnd w:id="8"/>
+                            <w:bookmarkEnd w:id="9"/>
                             <w:r>
                               <w:t xml:space="preserve">, </w:t>
                             </w:r>
@@ -3223,7 +3340,7 @@
                           <pic:cNvPicPr/>
                         </pic:nvPicPr>
                         <pic:blipFill>
-                          <a:blip r:embed="rId17"/>
+                          <a:blip r:embed="rId19"/>
                           <a:stretch>
                             <a:fillRect/>
                           </a:stretch>
@@ -3285,6 +3402,7 @@
               <w:rPr>
                 <w:noProof/>
               </w:rPr>
+              <w:lastRenderedPageBreak/>
               <mc:AlternateContent>
                 <mc:Choice Requires="wps">
                   <w:drawing>
@@ -3329,7 +3447,7 @@
                                       <w:noProof/>
                                     </w:rPr>
                                   </w:pPr>
-                                  <w:bookmarkStart w:id="9" w:name="_Ref101610281"/>
+                                  <w:bookmarkStart w:id="10" w:name="_Ref101610281"/>
                                   <w:r>
                                     <w:t xml:space="preserve">Figure </w:t>
                                   </w:r>
@@ -3338,20 +3456,12 @@
                                       <w:rPr>
                                         <w:noProof/>
                                       </w:rPr>
-                                      <w:t>7</w:t>
+                                      <w:t>8</w:t>
                                     </w:r>
                                   </w:fldSimple>
-                                  <w:bookmarkEnd w:id="9"/>
+                                  <w:bookmarkEnd w:id="10"/>
                                   <w:r>
-                                    <w:t xml:space="preserve">, Mission Parameters in ConfigSpec Workbook, </w:t>
-                                  </w:r>
-                                  <w:proofErr w:type="gramStart"/>
-                                  <w:r>
-                                    <w:t>Starting</w:t>
-                                  </w:r>
-                                  <w:proofErr w:type="gramEnd"/>
-                                  <w:r>
-                                    <w:t>_Epoch Highlighted</w:t>
+                                    <w:t>, Mission Parameters in ConfigSpec Workbook, Starting_Epoch Highlighted</w:t>
                                   </w:r>
                                 </w:p>
                               </w:txbxContent>
@@ -3380,7 +3490,7 @@
                                 <w:noProof/>
                               </w:rPr>
                             </w:pPr>
-                            <w:bookmarkStart w:id="10" w:name="_Ref101610281"/>
+                            <w:bookmarkStart w:id="11" w:name="_Ref101610281"/>
                             <w:r>
                               <w:t xml:space="preserve">Figure </w:t>
                             </w:r>
@@ -3389,20 +3499,12 @@
                                 <w:rPr>
                                   <w:noProof/>
                                 </w:rPr>
-                                <w:t>7</w:t>
+                                <w:t>8</w:t>
                               </w:r>
                             </w:fldSimple>
-                            <w:bookmarkEnd w:id="10"/>
+                            <w:bookmarkEnd w:id="11"/>
                             <w:r>
-                              <w:t xml:space="preserve">, Mission Parameters in ConfigSpec Workbook, </w:t>
-                            </w:r>
-                            <w:proofErr w:type="gramStart"/>
-                            <w:r>
-                              <w:t>Starting</w:t>
-                            </w:r>
-                            <w:proofErr w:type="gramEnd"/>
-                            <w:r>
-                              <w:t>_Epoch Highlighted</w:t>
+                              <w:t>, Mission Parameters in ConfigSpec Workbook, Starting_Epoch Highlighted</w:t>
                             </w:r>
                           </w:p>
                         </w:txbxContent>
@@ -3441,7 +3543,7 @@
                           <pic:cNvPicPr/>
                         </pic:nvPicPr>
                         <pic:blipFill>
-                          <a:blip r:embed="rId18"/>
+                          <a:blip r:embed="rId20"/>
                           <a:stretch>
                             <a:fillRect/>
                           </a:stretch>
@@ -3519,7 +3621,6 @@
     </w:p>
     <w:p>
       <w:r>
-        <w:lastRenderedPageBreak/>
         <w:t>C</w:t>
       </w:r>
       <w:r>
@@ -3535,15 +3636,7 @@
         <w:t>array</w:t>
       </w:r>
       <w:r>
-        <w:t xml:space="preserve"> of values in named range, "Starting Epoch"</w:t>
-      </w:r>
-      <w:proofErr w:type="gramStart"/>
-      <w:r>
-        <w:t xml:space="preserve">. </w:t>
-      </w:r>
-      <w:proofErr w:type="gramEnd"/>
-      <w:r>
-        <w:t xml:space="preserve">Each </w:t>
+        <w:t xml:space="preserve"> of values in named range, "Starting Epoch". Each </w:t>
       </w:r>
       <w:r>
         <w:t>row contains</w:t>
@@ -3582,11 +3675,11 @@
       <w:pPr>
         <w:pStyle w:val="Heading2"/>
       </w:pPr>
-      <w:bookmarkStart w:id="11" w:name="_Toc101606675"/>
+      <w:bookmarkStart w:id="12" w:name="_Toc101606675"/>
       <w:r>
         <w:t>Points of Variation</w:t>
       </w:r>
-      <w:bookmarkEnd w:id="11"/>
+      <w:bookmarkEnd w:id="12"/>
     </w:p>
     <w:p>
       <w:r>
@@ -3607,15 +3700,7 @@
     </w:p>
     <w:p>
       <w:r>
-        <w:t>The implemented points of variation in the model file are listed here</w:t>
-      </w:r>
-      <w:proofErr w:type="gramStart"/>
-      <w:r>
-        <w:t xml:space="preserve">. </w:t>
-      </w:r>
-      <w:proofErr w:type="gramEnd"/>
-      <w:r>
-        <w:t xml:space="preserve">The list form is: </w:t>
+        <w:t xml:space="preserve">The implemented points of variation in the model file are listed here. The list form is: </w:t>
       </w:r>
     </w:p>
     <w:p>
@@ -3640,7 +3725,6 @@
       <w:r>
         <w:t>sub-model name</w:t>
       </w:r>
-      <w:proofErr w:type="gramStart"/>
       <w:r>
         <w:t>]</w:t>
       </w:r>
@@ -3650,7 +3734,6 @@
       <w:r>
         <w:t>[</w:t>
       </w:r>
-      <w:proofErr w:type="gramEnd"/>
       <w:r>
         <w:t>resource</w:t>
       </w:r>
@@ -3711,6 +3794,7 @@
         </w:numPr>
       </w:pPr>
       <w:r>
+        <w:lastRenderedPageBreak/>
         <w:t xml:space="preserve">Inclination: Spacecraft EOTV.INC            </w:t>
       </w:r>
     </w:p>
@@ -3723,15 +3807,7 @@
         </w:numPr>
       </w:pPr>
       <w:r>
-        <w:t xml:space="preserve">This is a list of inclination </w:t>
-      </w:r>
-      <w:proofErr w:type="gramStart"/>
-      <w:r>
-        <w:t>values  to</w:t>
-      </w:r>
-      <w:proofErr w:type="gramEnd"/>
-      <w:r>
-        <w:t xml:space="preserve"> be executed.        </w:t>
+        <w:t xml:space="preserve">This is a list of inclination values  to be executed.        </w:t>
       </w:r>
     </w:p>
     <w:p>
@@ -3767,15 +3843,7 @@
         </w:numPr>
       </w:pPr>
       <w:r>
-        <w:t xml:space="preserve">Max Thrust Power: </w:t>
-      </w:r>
-      <w:proofErr w:type="spellStart"/>
-      <w:r>
-        <w:t>ElectricThruster</w:t>
-      </w:r>
-      <w:proofErr w:type="spellEnd"/>
-      <w:r>
-        <w:t xml:space="preserve"> HET1.MaximumUsablePower        </w:t>
+        <w:t xml:space="preserve">Max Thrust Power: ElectricThruster HET1.MaximumUsablePower        </w:t>
       </w:r>
     </w:p>
     <w:p>
@@ -3787,15 +3855,7 @@
         </w:numPr>
       </w:pPr>
       <w:r>
-        <w:t xml:space="preserve">Min Thrust Power: </w:t>
-      </w:r>
-      <w:proofErr w:type="spellStart"/>
-      <w:r>
-        <w:t>ElectricThruster</w:t>
-      </w:r>
-      <w:proofErr w:type="spellEnd"/>
-      <w:r>
-        <w:t xml:space="preserve"> HET1.MinimumUsablePower        </w:t>
+        <w:t xml:space="preserve">Min Thrust Power: ElectricThruster HET1.MinimumUsablePower        </w:t>
       </w:r>
     </w:p>
     <w:p>
@@ -3807,15 +3867,7 @@
         </w:numPr>
       </w:pPr>
       <w:r>
-        <w:t xml:space="preserve">Efficiency: </w:t>
-      </w:r>
-      <w:proofErr w:type="spellStart"/>
-      <w:r>
-        <w:t>ElectricThruster</w:t>
-      </w:r>
-      <w:proofErr w:type="spellEnd"/>
-      <w:r>
-        <w:t xml:space="preserve"> HET1.FixedEfficiency        </w:t>
+        <w:t xml:space="preserve">Efficiency: ElectricThruster HET1.FixedEfficiency        </w:t>
       </w:r>
     </w:p>
     <w:p>
@@ -3827,15 +3879,7 @@
         </w:numPr>
       </w:pPr>
       <w:r>
-        <w:t xml:space="preserve">Isp: </w:t>
-      </w:r>
-      <w:proofErr w:type="spellStart"/>
-      <w:r>
-        <w:t>ElectricThruster</w:t>
-      </w:r>
-      <w:proofErr w:type="spellEnd"/>
-      <w:r>
-        <w:t xml:space="preserve"> HET1.Isp        </w:t>
+        <w:t xml:space="preserve">Isp: ElectricThruster HET1.Isp        </w:t>
       </w:r>
     </w:p>
     <w:p>
@@ -3847,15 +3891,7 @@
         </w:numPr>
       </w:pPr>
       <w:r>
-        <w:t xml:space="preserve">Thrust: </w:t>
-      </w:r>
-      <w:proofErr w:type="spellStart"/>
-      <w:r>
-        <w:t>ElectricThruster</w:t>
-      </w:r>
-      <w:proofErr w:type="spellEnd"/>
-      <w:r>
-        <w:t xml:space="preserve"> HET1.ConstantThrust        </w:t>
+        <w:t xml:space="preserve">Thrust: ElectricThruster HET1.ConstantThrust        </w:t>
       </w:r>
     </w:p>
     <w:p>
@@ -3867,23 +3903,7 @@
         </w:numPr>
       </w:pPr>
       <w:r>
-        <w:t xml:space="preserve">Available Power: </w:t>
-      </w:r>
-      <w:proofErr w:type="spellStart"/>
-      <w:r>
-        <w:t>SolarPowerSystem</w:t>
-      </w:r>
-      <w:proofErr w:type="spellEnd"/>
-      <w:r>
-        <w:t xml:space="preserve"> </w:t>
-      </w:r>
-      <w:proofErr w:type="spellStart"/>
-      <w:r>
-        <w:t>EOTVSolarArrays.InitialMaxPower</w:t>
-      </w:r>
-      <w:proofErr w:type="spellEnd"/>
-      <w:r>
-        <w:t xml:space="preserve">        </w:t>
+        <w:t xml:space="preserve">Available Power: SolarPowerSystem EOTVSolarArrays.InitialMaxPower        </w:t>
       </w:r>
     </w:p>
     <w:p>
@@ -3895,15 +3915,7 @@
         </w:numPr>
       </w:pPr>
       <w:r>
-        <w:t xml:space="preserve">Propellant: </w:t>
-      </w:r>
-      <w:proofErr w:type="spellStart"/>
-      <w:r>
-        <w:t>ElectricTank</w:t>
-      </w:r>
-      <w:proofErr w:type="spellEnd"/>
-      <w:r>
-        <w:t xml:space="preserve"> RAPTank1.FuelMass        </w:t>
+        <w:t xml:space="preserve">Propellant: ElectricTank RAPTank1.FuelMass        </w:t>
       </w:r>
     </w:p>
     <w:p>
@@ -3927,15 +3939,7 @@
         </w:numPr>
       </w:pPr>
       <w:r>
-        <w:t xml:space="preserve">Viewpoint: Orbit View </w:t>
-      </w:r>
-      <w:proofErr w:type="spellStart"/>
-      <w:r>
-        <w:t>DefaultOrbitView.ViewPointVector</w:t>
-      </w:r>
-      <w:proofErr w:type="spellEnd"/>
-      <w:r>
-        <w:t xml:space="preserve">    </w:t>
+        <w:t xml:space="preserve">Viewpoint: Orbit View DefaultOrbitView.ViewPointVector    </w:t>
       </w:r>
     </w:p>
     <w:p>
@@ -3993,23 +3997,7 @@
     </w:p>
     <w:p>
       <w:r>
-        <w:t>The Viewpoint is superfluous in most cases, since model execution is intended to be in batch mode for this system</w:t>
-      </w:r>
-      <w:proofErr w:type="gramStart"/>
-      <w:r>
-        <w:t xml:space="preserve">. </w:t>
-      </w:r>
-      <w:proofErr w:type="gramEnd"/>
-      <w:r>
-        <w:t xml:space="preserve">However, if graphic output is desired, the </w:t>
-      </w:r>
-      <w:proofErr w:type="spellStart"/>
-      <w:r>
-        <w:t>OrbitView</w:t>
-      </w:r>
-      <w:proofErr w:type="spellEnd"/>
-      <w:r>
-        <w:t xml:space="preserve"> viewpoint is varied associated with the Starting Epoch </w:t>
+        <w:t xml:space="preserve">The Viewpoint is superfluous in most cases, since model execution is intended to be in batch mode for this system. However, if graphic output is desired, the OrbitView viewpoint is varied associated with the Starting Epoch </w:t>
       </w:r>
       <w:r>
         <w:t xml:space="preserve">and is documented as part of the Starting Epoch array </w:t>
@@ -4068,22 +4056,13 @@
     </w:p>
     <w:p>
       <w:r>
-        <w:lastRenderedPageBreak/>
         <w:t>The ReportFile</w:t>
       </w:r>
       <w:r>
         <w:t>1</w:t>
       </w:r>
       <w:r>
-        <w:t xml:space="preserve">.Filename and the Model name are generated by concatenating the configuration, the Starting </w:t>
-      </w:r>
-      <w:proofErr w:type="gramStart"/>
-      <w:r>
-        <w:t>Epoch</w:t>
-      </w:r>
-      <w:proofErr w:type="gramEnd"/>
-      <w:r>
-        <w:t xml:space="preserve"> and the Inclination</w:t>
+        <w:t>.Filename and the Model name are generated by concatenating the configuration, the Starting Epoch and the Inclination</w:t>
       </w:r>
       <w:r>
         <w:t>.</w:t>
@@ -4093,11 +4072,11 @@
       <w:pPr>
         <w:pStyle w:val="Heading2"/>
       </w:pPr>
-      <w:bookmarkStart w:id="12" w:name="_Toc101606676"/>
+      <w:bookmarkStart w:id="13" w:name="_Toc101606676"/>
       <w:r>
         <w:t>Generation of the Batch Files</w:t>
       </w:r>
-      <w:bookmarkEnd w:id="12"/>
+      <w:bookmarkEnd w:id="13"/>
     </w:p>
     <w:p>
       <w:r>
@@ -4157,6 +4136,7 @@
     </w:p>
     <w:p>
       <w:r>
+        <w:lastRenderedPageBreak/>
         <w:t>The appended script template will be copied to a "batch" directory under a mission specific filename.  An example is:</w:t>
       </w:r>
     </w:p>
@@ -4211,15 +4191,7 @@
         <w:jc w:val="center"/>
       </w:pPr>
       <w:r>
-        <w:t xml:space="preserve">Once these files are copied, a list of their filenames will be written out as contents of a </w:t>
-      </w:r>
-      <w:proofErr w:type="spellStart"/>
-      <w:r>
-        <w:t>batchfile</w:t>
-      </w:r>
-      <w:proofErr w:type="spellEnd"/>
-      <w:r>
-        <w:t xml:space="preserve"> in the GMAT model OUTPUT_FILE defined path.  The model name will be of the form:</w:t>
+        <w:t>Once these files are copied, a list of their filenames will be written out as contents of a batchfile in the GMAT model OUTPUT_FILE defined path.  The model name will be of the form:</w:t>
       </w:r>
     </w:p>
     <w:p>
@@ -4227,20 +4199,7 @@
         <w:jc w:val="center"/>
       </w:pPr>
       <w:r>
-        <w:t>[Mission Name] + '__</w:t>
-      </w:r>
-      <w:proofErr w:type="spellStart"/>
-      <w:r>
-        <w:t>RunList</w:t>
-      </w:r>
-      <w:proofErr w:type="spellEnd"/>
-      <w:proofErr w:type="gramStart"/>
-      <w:r>
-        <w:t>_[</w:t>
-      </w:r>
-      <w:proofErr w:type="gramEnd"/>
-      <w:r>
-        <w:t>Julian Date-time] + '.batch'</w:t>
+        <w:t>[Mission Name] + '__RunList_[Julian Date-time] + '.batch'</w:t>
       </w:r>
     </w:p>
     <w:p>
@@ -4256,15 +4215,7 @@
         <w:jc w:val="center"/>
       </w:pPr>
       <w:r>
-        <w:t>"AlfanoXfer__RunList_J009_0537.</w:t>
-      </w:r>
-      <w:proofErr w:type="gramStart"/>
-      <w:r>
-        <w:t>25.batch</w:t>
-      </w:r>
-      <w:proofErr w:type="gramEnd"/>
-      <w:r>
-        <w:t>".</w:t>
+        <w:t>"AlfanoXfer__RunList_J009_0537.25.batch".</w:t>
       </w:r>
     </w:p>
     <w:p>
@@ -4321,7 +4272,6 @@
     </w:p>
     <w:p>
       <w:r>
-        <w:lastRenderedPageBreak/>
         <w:t xml:space="preserve">The external module "fromconfigsheet.py" is called to read excel worksheet to update the values of the dictionary.  </w:t>
       </w:r>
     </w:p>
@@ -4362,13 +4312,8 @@
         <w:t xml:space="preserve"> </w:t>
       </w:r>
       <w:r>
-        <w:t>must be generated, one with payload mass included, one without</w:t>
-      </w:r>
-      <w:proofErr w:type="gramStart"/>
-      <w:r>
-        <w:t xml:space="preserve">. </w:t>
-      </w:r>
-      <w:proofErr w:type="gramEnd"/>
+        <w:t xml:space="preserve">must be generated, one with payload mass included, one without. </w:t>
+      </w:r>
       <w:r>
         <w:t>This should be handled in the configspec workbook if a return trip is required.</w:t>
       </w:r>
@@ -4394,15 +4339,7 @@
         </w:numPr>
       </w:pPr>
       <w:r>
-        <w:t xml:space="preserve">Efficiency, thrust and Isp vary with the selected thruster </w:t>
-      </w:r>
-      <w:proofErr w:type="gramStart"/>
-      <w:r>
-        <w:t>set-points</w:t>
-      </w:r>
-      <w:proofErr w:type="gramEnd"/>
-      <w:r>
-        <w:t>.</w:t>
+        <w:t>Efficiency, thrust and Isp vary with the selected thruster set-points.</w:t>
       </w:r>
     </w:p>
     <w:p>
@@ -4448,21 +4385,7 @@
         <w:rPr>
           <w:lang w:val="es-419"/>
         </w:rPr>
-        <w:t xml:space="preserve">20 </w:t>
-      </w:r>
-      <w:proofErr w:type="gramStart"/>
-      <w:r>
-        <w:rPr>
-          <w:lang w:val="es-419"/>
-        </w:rPr>
-        <w:t>Jun</w:t>
-      </w:r>
-      <w:proofErr w:type="gramEnd"/>
-      <w:r>
-        <w:rPr>
-          <w:lang w:val="es-419"/>
-        </w:rPr>
-        <w:t xml:space="preserve"> 2020 21:43 UTC</w:t>
+        <w:t>20 Jun 2020 21:43 UTC</w:t>
       </w:r>
       <w:r>
         <w:rPr>
@@ -4482,21 +4405,7 @@
         <w:rPr>
           <w:lang w:val="es-419"/>
         </w:rPr>
-        <w:t xml:space="preserve">22 </w:t>
-      </w:r>
-      <w:proofErr w:type="spellStart"/>
-      <w:r>
-        <w:rPr>
-          <w:lang w:val="es-419"/>
-        </w:rPr>
-        <w:t>Sep</w:t>
-      </w:r>
-      <w:proofErr w:type="spellEnd"/>
-      <w:r>
-        <w:rPr>
-          <w:lang w:val="es-419"/>
-        </w:rPr>
-        <w:t xml:space="preserve"> 2020 13:30 UTC</w:t>
+        <w:t>22 Sep 2020 13:30 UTC</w:t>
       </w:r>
       <w:r>
         <w:rPr>
@@ -4510,6 +4419,7 @@
         <w:ind w:left="720"/>
       </w:pPr>
       <w:r>
+        <w:lastRenderedPageBreak/>
         <w:t xml:space="preserve">21 Dec 2020 10:02 UTC                </w:t>
       </w:r>
     </w:p>
@@ -4518,15 +4428,7 @@
         <w:ind w:left="720"/>
       </w:pPr>
       <w:r>
-        <w:t xml:space="preserve">The epoch date is specified in the </w:t>
-      </w:r>
-      <w:proofErr w:type="spellStart"/>
-      <w:r>
-        <w:t>configsheet</w:t>
-      </w:r>
-      <w:proofErr w:type="spellEnd"/>
-      <w:r>
-        <w:t xml:space="preserve"> workbook.</w:t>
+        <w:t>The epoch date is specified in the configsheet workbook.</w:t>
       </w:r>
     </w:p>
     <w:p>
@@ -4580,13 +4482,8 @@
         <w:t xml:space="preserve"> be unique</w:t>
       </w:r>
       <w:r>
-        <w:t xml:space="preserve"> for each iteration of the model</w:t>
-      </w:r>
-      <w:proofErr w:type="gramStart"/>
-      <w:r>
-        <w:t xml:space="preserve">. </w:t>
-      </w:r>
-      <w:proofErr w:type="gramEnd"/>
+        <w:t xml:space="preserve"> for each iteration of the model. </w:t>
+      </w:r>
       <w:r>
         <w:t>The ReportFile</w:t>
       </w:r>
@@ -4624,15 +4521,7 @@
         </w:numPr>
       </w:pPr>
       <w:r>
-        <w:t xml:space="preserve">The </w:t>
-      </w:r>
-      <w:proofErr w:type="spellStart"/>
-      <w:r>
-        <w:t>OrbitView</w:t>
-      </w:r>
-      <w:proofErr w:type="spellEnd"/>
-      <w:r>
-        <w:t xml:space="preserve"> viewpoint is superfluous in most cases, since model execution</w:t>
+        <w:t>The OrbitView viewpoint is superfluous in most cases, since model execution</w:t>
       </w:r>
       <w:r>
         <w:t xml:space="preserve"> i</w:t>
@@ -4710,15 +4599,7 @@
         </w:numPr>
       </w:pPr>
       <w:r>
-        <w:t xml:space="preserve">Create Spacecraft </w:t>
-      </w:r>
-      <w:proofErr w:type="gramStart"/>
-      <w:r>
-        <w:t>EOTV;</w:t>
-      </w:r>
-      <w:proofErr w:type="gramEnd"/>
-      <w:r>
-        <w:t xml:space="preserve">        </w:t>
+        <w:t xml:space="preserve">Create Spacecraft EOTV;        </w:t>
       </w:r>
     </w:p>
     <w:p>
@@ -4730,23 +4611,7 @@
         </w:numPr>
       </w:pPr>
       <w:r>
-        <w:t xml:space="preserve">Create </w:t>
-      </w:r>
-      <w:proofErr w:type="spellStart"/>
-      <w:r>
-        <w:t>ElectricThruster</w:t>
-      </w:r>
-      <w:proofErr w:type="spellEnd"/>
-      <w:r>
-        <w:t xml:space="preserve"> </w:t>
-      </w:r>
-      <w:proofErr w:type="gramStart"/>
-      <w:r>
-        <w:t>HET1;</w:t>
-      </w:r>
-      <w:proofErr w:type="gramEnd"/>
-      <w:r>
-        <w:t xml:space="preserve">        </w:t>
+        <w:t xml:space="preserve">Create ElectricThruster HET1;        </w:t>
       </w:r>
     </w:p>
     <w:p>
@@ -4758,28 +4623,7 @@
         </w:numPr>
       </w:pPr>
       <w:r>
-        <w:t xml:space="preserve">Create </w:t>
-      </w:r>
-      <w:proofErr w:type="spellStart"/>
-      <w:r>
-        <w:t>SolarPowerSystem</w:t>
-      </w:r>
-      <w:proofErr w:type="spellEnd"/>
-      <w:r>
-        <w:t xml:space="preserve"> </w:t>
-      </w:r>
-      <w:proofErr w:type="spellStart"/>
-      <w:proofErr w:type="gramStart"/>
-      <w:r>
-        <w:t>EOTVSolarArrays</w:t>
-      </w:r>
-      <w:proofErr w:type="spellEnd"/>
-      <w:r>
-        <w:t>;</w:t>
-      </w:r>
-      <w:proofErr w:type="gramEnd"/>
-      <w:r>
-        <w:t xml:space="preserve">        </w:t>
+        <w:t xml:space="preserve">Create SolarPowerSystem EOTVSolarArrays;        </w:t>
       </w:r>
     </w:p>
     <w:p>
@@ -4791,23 +4635,7 @@
         </w:numPr>
       </w:pPr>
       <w:r>
-        <w:t xml:space="preserve">Create </w:t>
-      </w:r>
-      <w:proofErr w:type="spellStart"/>
-      <w:r>
-        <w:t>ElectricTank</w:t>
-      </w:r>
-      <w:proofErr w:type="spellEnd"/>
-      <w:r>
-        <w:t xml:space="preserve"> </w:t>
-      </w:r>
-      <w:proofErr w:type="gramStart"/>
-      <w:r>
-        <w:t>RAPTank1;</w:t>
-      </w:r>
-      <w:proofErr w:type="gramEnd"/>
-      <w:r>
-        <w:t xml:space="preserve">    </w:t>
+        <w:t xml:space="preserve">Create ElectricTank RAPTank1;    </w:t>
       </w:r>
     </w:p>
     <w:p>
@@ -4822,89 +4650,72 @@
         <w:t>Create</w:t>
       </w:r>
       <w:r>
+        <w:t xml:space="preserve"> ReportFile</w:t>
+      </w:r>
+      <w:r>
+        <w:t xml:space="preserve">, multiple files possible, </w:t>
+      </w:r>
+      <w:r>
+        <w:t xml:space="preserve">various names    </w:t>
+      </w:r>
+    </w:p>
+    <w:p>
+      <w:pPr>
+        <w:ind w:left="720"/>
+      </w:pPr>
+      <w:r>
+        <w:t>These instance dependencies can be avoided by reading and interpreting ModelMissionTemplate.script</w:t>
+      </w:r>
+      <w:r>
+        <w:t xml:space="preserve"> where the user will copy his definitions of these resources.</w:t>
+      </w:r>
+    </w:p>
+    <w:p>
+      <w:pPr>
+        <w:pStyle w:val="Heading1"/>
+      </w:pPr>
+      <w:bookmarkStart w:id="14" w:name="_Toc101606677"/>
+      <w:r>
+        <w:t>Execut</w:t>
+      </w:r>
+      <w:r>
+        <w:t>e GMAT with</w:t>
+      </w:r>
+      <w:r>
+        <w:t xml:space="preserve"> Batch </w:t>
+      </w:r>
+      <w:r>
+        <w:t>Model Files</w:t>
+      </w:r>
+      <w:bookmarkEnd w:id="14"/>
+    </w:p>
+    <w:p>
+      <w:r>
+        <w:t>Python script “</w:t>
+      </w:r>
+      <w:r>
+        <w:t>gmat_batcher.py</w:t>
+      </w:r>
+      <w:r>
+        <w:t>” reads the batch file created by modelgen.py, and executes GMAT in command line mode for each filename listed in the</w:t>
+      </w:r>
+      <w:r>
+        <w:t xml:space="preserve"> file,</w:t>
+      </w:r>
+      <w:r>
         <w:t xml:space="preserve"> </w:t>
       </w:r>
-      <w:proofErr w:type="spellStart"/>
-      <w:r>
-        <w:t>ReportFile</w:t>
-      </w:r>
-      <w:proofErr w:type="spellEnd"/>
-      <w:r>
-        <w:t xml:space="preserve">, multiple files possible, </w:t>
-      </w:r>
-      <w:r>
-        <w:t xml:space="preserve">various names    </w:t>
-      </w:r>
-    </w:p>
-    <w:p>
-      <w:pPr>
-        <w:ind w:left="720"/>
-      </w:pPr>
-      <w:r>
-        <w:t>These instance dependencies can be avoided by reading and interpreting ModelMissionTemplate.script</w:t>
-      </w:r>
-      <w:r>
-        <w:t xml:space="preserve"> where the user will copy his definitions of these resources.</w:t>
-      </w:r>
-    </w:p>
-    <w:p>
-      <w:pPr>
-        <w:pStyle w:val="Heading1"/>
-      </w:pPr>
-      <w:bookmarkStart w:id="13" w:name="_Toc101606677"/>
-      <w:r>
-        <w:t>Execut</w:t>
-      </w:r>
-      <w:r>
-        <w:t>e GMAT with</w:t>
-      </w:r>
-      <w:r>
-        <w:t xml:space="preserve"> Batch </w:t>
-      </w:r>
-      <w:r>
-        <w:t>Model Files</w:t>
-      </w:r>
-      <w:bookmarkEnd w:id="13"/>
-    </w:p>
-    <w:p>
-      <w:r>
-        <w:t>Python script “</w:t>
-      </w:r>
-      <w:r>
-        <w:t>gmat_batcher.py</w:t>
-      </w:r>
-      <w:r>
-        <w:t>” reads the batch file created by modelgen.py, and executes GMAT in command line mode for each filename listed in the</w:t>
-      </w:r>
-      <w:r>
-        <w:t xml:space="preserve"> file,</w:t>
-      </w:r>
-      <w:r>
-        <w:t xml:space="preserve"> </w:t>
-      </w:r>
       <w:r>
         <w:t>“</w:t>
       </w:r>
-      <w:proofErr w:type="spellStart"/>
-      <w:r>
-        <w:t>AlfanoXfer_RunList</w:t>
-      </w:r>
-      <w:proofErr w:type="spellEnd"/>
-      <w:proofErr w:type="gramStart"/>
-      <w:r>
-        <w:t>_</w:t>
+      <w:r>
+        <w:t>AlfanoXfer_RunList_</w:t>
       </w:r>
       <w:r>
         <w:t>”[</w:t>
       </w:r>
-      <w:proofErr w:type="spellStart"/>
-      <w:proofErr w:type="gramEnd"/>
-      <w:r>
-        <w:t>julian</w:t>
-      </w:r>
-      <w:proofErr w:type="spellEnd"/>
-      <w:r>
-        <w:t xml:space="preserve"> </w:t>
+      <w:r>
+        <w:t xml:space="preserve">julian </w:t>
       </w:r>
       <w:r>
         <w:t>time-date]”</w:t>
@@ -4916,15 +4727,7 @@
         <w:t>”.</w:t>
       </w:r>
       <w:r>
-        <w:t xml:space="preserve">  The script provides a file selection GUI to select this </w:t>
-      </w:r>
-      <w:proofErr w:type="spellStart"/>
-      <w:r>
-        <w:t>RunList</w:t>
-      </w:r>
-      <w:proofErr w:type="spellEnd"/>
-      <w:r>
-        <w:t xml:space="preserve"> batch file.</w:t>
+        <w:t xml:space="preserve">  The script provides a file selection GUI to select this RunList batch file.</w:t>
       </w:r>
       <w:r>
         <w:t xml:space="preserve">  </w:t>
@@ -4932,7 +4735,6 @@
     </w:p>
     <w:p>
       <w:r>
-        <w:lastRenderedPageBreak/>
         <w:t xml:space="preserve">There are </w:t>
       </w:r>
       <w:r>
@@ -5008,15 +4810,7 @@
         </w:numPr>
       </w:pPr>
       <w:r>
-        <w:t>The user's platform must be a multi-core platform capable of executing each model file within 5 minutes.  (5-minute limit is determined by the “</w:t>
-      </w:r>
-      <w:proofErr w:type="spellStart"/>
-      <w:r>
-        <w:t>cpto</w:t>
-      </w:r>
-      <w:proofErr w:type="spellEnd"/>
-      <w:r>
-        <w:t xml:space="preserve">” global variable in </w:t>
+        <w:t xml:space="preserve">The user's platform must be a multi-core platform capable of executing each model file within 5 minutes.  (5-minute limit is determined by the “cpto” global variable in </w:t>
       </w:r>
       <w:r>
         <w:t>gmat_batcher.py</w:t>
@@ -5048,7 +4842,7 @@
         <w:pStyle w:val="Caption"/>
         <w:keepNext/>
       </w:pPr>
-      <w:bookmarkStart w:id="14" w:name="_Ref5781747"/>
+      <w:bookmarkStart w:id="15" w:name="_Ref5781747"/>
       <w:r>
         <w:t xml:space="preserve">Table </w:t>
       </w:r>
@@ -5073,7 +4867,7 @@
         </w:rPr>
         <w:fldChar w:fldCharType="end"/>
       </w:r>
-      <w:bookmarkEnd w:id="14"/>
+      <w:bookmarkEnd w:id="15"/>
       <w:r>
         <w:t>, Required Library List</w:t>
       </w:r>
@@ -5107,18 +4901,8 @@
                 <w:sz w:val="20"/>
                 <w:szCs w:val="20"/>
               </w:rPr>
-              <w:t xml:space="preserve">import </w:t>
-            </w:r>
-            <w:proofErr w:type="spellStart"/>
-            <w:r>
-              <w:rPr>
-                <w:rFonts w:ascii="Courier New" w:hAnsi="Courier New" w:cs="Courier New"/>
-                <w:sz w:val="20"/>
-                <w:szCs w:val="20"/>
-              </w:rPr>
-              <w:t>os</w:t>
-            </w:r>
-            <w:proofErr w:type="spellEnd"/>
+              <w:t>import os</w:t>
+            </w:r>
           </w:p>
           <w:p>
             <w:pPr>
@@ -5225,18 +5009,8 @@
                 <w:sz w:val="20"/>
                 <w:szCs w:val="20"/>
               </w:rPr>
-              <w:t xml:space="preserve">import </w:t>
-            </w:r>
-            <w:proofErr w:type="spellStart"/>
-            <w:r>
-              <w:rPr>
-                <w:rFonts w:ascii="Courier New" w:hAnsi="Courier New" w:cs="Courier New"/>
-                <w:sz w:val="20"/>
-                <w:szCs w:val="20"/>
-              </w:rPr>
-              <w:t>getpass</w:t>
-            </w:r>
-            <w:proofErr w:type="spellEnd"/>
+              <w:t>import getpass</w:t>
+            </w:r>
           </w:p>
           <w:p>
             <w:pPr>
@@ -5271,25 +5045,7 @@
                 <w:sz w:val="20"/>
                 <w:szCs w:val="20"/>
               </w:rPr>
-              <w:t xml:space="preserve">from </w:t>
-            </w:r>
-            <w:proofErr w:type="spellStart"/>
-            <w:r>
-              <w:rPr>
-                <w:rFonts w:ascii="Courier New" w:hAnsi="Courier New" w:cs="Courier New"/>
-                <w:sz w:val="20"/>
-                <w:szCs w:val="20"/>
-              </w:rPr>
-              <w:t>pathlib</w:t>
-            </w:r>
-            <w:proofErr w:type="spellEnd"/>
-            <w:r>
-              <w:rPr>
-                <w:rFonts w:ascii="Courier New" w:hAnsi="Courier New" w:cs="Courier New"/>
-                <w:sz w:val="20"/>
-                <w:szCs w:val="20"/>
-              </w:rPr>
-              <w:t xml:space="preserve"> import Path</w:t>
+              <w:t>from pathlib import Path</w:t>
             </w:r>
           </w:p>
           <w:p>
@@ -5307,18 +5063,8 @@
                 <w:sz w:val="20"/>
                 <w:szCs w:val="20"/>
               </w:rPr>
-              <w:t xml:space="preserve">import subprocess as </w:t>
-            </w:r>
-            <w:proofErr w:type="spellStart"/>
-            <w:r>
-              <w:rPr>
-                <w:rFonts w:ascii="Courier New" w:hAnsi="Courier New" w:cs="Courier New"/>
-                <w:sz w:val="20"/>
-                <w:szCs w:val="20"/>
-              </w:rPr>
-              <w:t>sp</w:t>
-            </w:r>
-            <w:proofErr w:type="spellEnd"/>
+              <w:t>import subprocess as sp</w:t>
+            </w:r>
           </w:p>
           <w:p>
             <w:pPr>
@@ -5353,18 +5099,9 @@
                 <w:sz w:val="20"/>
                 <w:szCs w:val="20"/>
               </w:rPr>
-              <w:t xml:space="preserve">from multiprocessing import </w:t>
-            </w:r>
-            <w:proofErr w:type="spellStart"/>
-            <w:r>
-              <w:rPr>
-                <w:rFonts w:ascii="Courier New" w:hAnsi="Courier New" w:cs="Courier New"/>
-                <w:sz w:val="20"/>
-                <w:szCs w:val="20"/>
-              </w:rPr>
-              <w:t>cpu_count</w:t>
-            </w:r>
-            <w:proofErr w:type="spellEnd"/>
+              <w:lastRenderedPageBreak/>
+              <w:t>from multiprocessing import cpu_count</w:t>
+            </w:r>
           </w:p>
           <w:p>
             <w:pPr>
@@ -5398,53 +5135,7 @@
                 <w:sz w:val="20"/>
                 <w:szCs w:val="20"/>
               </w:rPr>
-              <w:t xml:space="preserve">from PyQt5.QtWidgets </w:t>
-            </w:r>
-            <w:proofErr w:type="gramStart"/>
-            <w:r>
-              <w:rPr>
-                <w:rFonts w:ascii="Courier New" w:hAnsi="Courier New" w:cs="Courier New"/>
-                <w:sz w:val="20"/>
-                <w:szCs w:val="20"/>
-              </w:rPr>
-              <w:t>import(</w:t>
-            </w:r>
-            <w:proofErr w:type="spellStart"/>
-            <w:proofErr w:type="gramEnd"/>
-            <w:r>
-              <w:rPr>
-                <w:rFonts w:ascii="Courier New" w:hAnsi="Courier New" w:cs="Courier New"/>
-                <w:sz w:val="20"/>
-                <w:szCs w:val="20"/>
-              </w:rPr>
-              <w:t>QApplication</w:t>
-            </w:r>
-            <w:proofErr w:type="spellEnd"/>
-            <w:r>
-              <w:rPr>
-                <w:rFonts w:ascii="Courier New" w:hAnsi="Courier New" w:cs="Courier New"/>
-                <w:sz w:val="20"/>
-                <w:szCs w:val="20"/>
-              </w:rPr>
-              <w:t xml:space="preserve">, </w:t>
-            </w:r>
-            <w:proofErr w:type="spellStart"/>
-            <w:r>
-              <w:rPr>
-                <w:rFonts w:ascii="Courier New" w:hAnsi="Courier New" w:cs="Courier New"/>
-                <w:sz w:val="20"/>
-                <w:szCs w:val="20"/>
-              </w:rPr>
-              <w:t>QFileDialog</w:t>
-            </w:r>
-            <w:proofErr w:type="spellEnd"/>
-            <w:r>
-              <w:rPr>
-                <w:rFonts w:ascii="Courier New" w:hAnsi="Courier New" w:cs="Courier New"/>
-                <w:sz w:val="20"/>
-                <w:szCs w:val="20"/>
-              </w:rPr>
-              <w:t>)</w:t>
+              <w:t>from PyQt5.QtWidgets import(QApplication, QFileDialog)</w:t>
             </w:r>
           </w:p>
         </w:tc>
@@ -5452,6 +5143,7 @@
     </w:tbl>
     <w:p>
       <w:r>
+        <w:lastRenderedPageBreak/>
         <w:t xml:space="preserve">Depending on the number of generated model files the execution may be quite </w:t>
       </w:r>
       <w:r>
@@ -5466,28 +5158,12 @@
     </w:p>
     <w:p>
       <w:r>
-        <w:t xml:space="preserve">The author uses another script named “Move Mouse”, available in </w:t>
-      </w:r>
-      <w:proofErr w:type="gramStart"/>
-      <w:r>
-        <w:t>open source</w:t>
-      </w:r>
-      <w:proofErr w:type="gramEnd"/>
-      <w:r>
-        <w:t xml:space="preserve"> form (movemouse.codeplex.com).</w:t>
-      </w:r>
-    </w:p>
-    <w:p>
-      <w:r>
-        <w:t xml:space="preserve">The output of the batch scripts is assumed to be GMAT Report Files, which are uniquely named in accordance with the </w:t>
-      </w:r>
-      <w:proofErr w:type="gramStart"/>
-      <w:r>
-        <w:t>top level</w:t>
-      </w:r>
-      <w:proofErr w:type="gramEnd"/>
-      <w:r>
-        <w:t xml:space="preserve"> script name and are stored in folder named “Reports” under the current working directory for the program.</w:t>
+        <w:t>The author uses another script named “Move Mouse”, available in open source form (movemouse.codeplex.com).</w:t>
+      </w:r>
+    </w:p>
+    <w:p>
+      <w:r>
+        <w:t>The output of the batch scripts is assumed to be GMAT Report Files, which are uniquely named in accordance with the top level script name and are stored in folder named “Reports” under the current working directory for the program.</w:t>
       </w:r>
     </w:p>
     <w:p>
@@ -5517,11 +5193,11 @@
       <w:pPr>
         <w:pStyle w:val="Heading1"/>
       </w:pPr>
-      <w:bookmarkStart w:id="15" w:name="_Toc101606678"/>
+      <w:bookmarkStart w:id="16" w:name="_Toc101606678"/>
       <w:r>
         <w:t>Report Generation</w:t>
       </w:r>
-      <w:bookmarkEnd w:id="15"/>
+      <w:bookmarkEnd w:id="16"/>
     </w:p>
     <w:sectPr>
       <w:pgSz w:w="12240" w:h="15840"/>

</xml_diff>

<commit_message>
This build system installs gmatautomation per the instructions included in the Software Users Manual. Module classes are brought into the namespace.
</commit_message>
<xml_diff>
--- a/docs/GMATAutomation_SoftwareUserManual.docx
+++ b/docs/GMATAutomation_SoftwareUserManual.docx
@@ -77,7 +77,7 @@
             </w:rPr>
             <w:fldChar w:fldCharType="separate"/>
           </w:r>
-          <w:hyperlink w:anchor="_Toc101606669" w:history="1">
+          <w:hyperlink w:anchor="_Toc101706982" w:history="1">
             <w:r>
               <w:rPr>
                 <w:rStyle w:val="Hyperlink"/>
@@ -118,7 +118,7 @@
                 <w:noProof/>
                 <w:webHidden/>
               </w:rPr>
-              <w:instrText xml:space="preserve"> PAGEREF _Toc101606669 \h </w:instrText>
+              <w:instrText xml:space="preserve"> PAGEREF _Toc101706982 \h </w:instrText>
             </w:r>
             <w:r>
               <w:rPr>
@@ -161,7 +161,7 @@
               <w:noProof/>
             </w:rPr>
           </w:pPr>
-          <w:hyperlink w:anchor="_Toc101606670" w:history="1">
+          <w:hyperlink w:anchor="_Toc101706983" w:history="1">
             <w:r>
               <w:rPr>
                 <w:rStyle w:val="Hyperlink"/>
@@ -202,7 +202,7 @@
                 <w:noProof/>
                 <w:webHidden/>
               </w:rPr>
-              <w:instrText xml:space="preserve"> PAGEREF _Toc101606670 \h </w:instrText>
+              <w:instrText xml:space="preserve"> PAGEREF _Toc101706983 \h </w:instrText>
             </w:r>
             <w:r>
               <w:rPr>
@@ -245,7 +245,7 @@
               <w:noProof/>
             </w:rPr>
           </w:pPr>
-          <w:hyperlink w:anchor="_Toc101606671" w:history="1">
+          <w:hyperlink w:anchor="_Toc101706984" w:history="1">
             <w:r>
               <w:rPr>
                 <w:rStyle w:val="Hyperlink"/>
@@ -286,7 +286,7 @@
                 <w:noProof/>
                 <w:webHidden/>
               </w:rPr>
-              <w:instrText xml:space="preserve"> PAGEREF _Toc101606671 \h </w:instrText>
+              <w:instrText xml:space="preserve"> PAGEREF _Toc101706984 \h </w:instrText>
             </w:r>
             <w:r>
               <w:rPr>
@@ -329,7 +329,7 @@
               <w:noProof/>
             </w:rPr>
           </w:pPr>
-          <w:hyperlink w:anchor="_Toc101606672" w:history="1">
+          <w:hyperlink w:anchor="_Toc101706985" w:history="1">
             <w:r>
               <w:rPr>
                 <w:rStyle w:val="Hyperlink"/>
@@ -349,7 +349,7 @@
                 <w:rStyle w:val="Hyperlink"/>
                 <w:noProof/>
               </w:rPr>
-              <w:t>Building GMAT Automation Library</w:t>
+              <w:t>Building GMAT Automation Source Distribution</w:t>
             </w:r>
             <w:r>
               <w:rPr>
@@ -370,7 +370,7 @@
                 <w:noProof/>
                 <w:webHidden/>
               </w:rPr>
-              <w:instrText xml:space="preserve"> PAGEREF _Toc101606672 \h </w:instrText>
+              <w:instrText xml:space="preserve"> PAGEREF _Toc101706985 \h </w:instrText>
             </w:r>
             <w:r>
               <w:rPr>
@@ -390,7 +390,7 @@
                 <w:noProof/>
                 <w:webHidden/>
               </w:rPr>
-              <w:t>3</w:t>
+              <w:t>4</w:t>
             </w:r>
             <w:r>
               <w:rPr>
@@ -413,7 +413,7 @@
               <w:noProof/>
             </w:rPr>
           </w:pPr>
-          <w:hyperlink w:anchor="_Toc101606673" w:history="1">
+          <w:hyperlink w:anchor="_Toc101706986" w:history="1">
             <w:r>
               <w:rPr>
                 <w:rStyle w:val="Hyperlink"/>
@@ -433,6 +433,90 @@
                 <w:rStyle w:val="Hyperlink"/>
                 <w:noProof/>
               </w:rPr>
+              <w:t>References</w:t>
+            </w:r>
+            <w:r>
+              <w:rPr>
+                <w:noProof/>
+                <w:webHidden/>
+              </w:rPr>
+              <w:tab/>
+            </w:r>
+            <w:r>
+              <w:rPr>
+                <w:noProof/>
+                <w:webHidden/>
+              </w:rPr>
+              <w:fldChar w:fldCharType="begin"/>
+            </w:r>
+            <w:r>
+              <w:rPr>
+                <w:noProof/>
+                <w:webHidden/>
+              </w:rPr>
+              <w:instrText xml:space="preserve"> PAGEREF _Toc101706986 \h </w:instrText>
+            </w:r>
+            <w:r>
+              <w:rPr>
+                <w:noProof/>
+                <w:webHidden/>
+              </w:rPr>
+            </w:r>
+            <w:r>
+              <w:rPr>
+                <w:noProof/>
+                <w:webHidden/>
+              </w:rPr>
+              <w:fldChar w:fldCharType="separate"/>
+            </w:r>
+            <w:r>
+              <w:rPr>
+                <w:noProof/>
+                <w:webHidden/>
+              </w:rPr>
+              <w:t>5</w:t>
+            </w:r>
+            <w:r>
+              <w:rPr>
+                <w:noProof/>
+                <w:webHidden/>
+              </w:rPr>
+              <w:fldChar w:fldCharType="end"/>
+            </w:r>
+          </w:hyperlink>
+        </w:p>
+        <w:p>
+          <w:pPr>
+            <w:pStyle w:val="TOC1"/>
+            <w:tabs>
+              <w:tab w:val="left" w:pos="440"/>
+              <w:tab w:val="right" w:leader="dot" w:pos="9350"/>
+            </w:tabs>
+            <w:rPr>
+              <w:rFonts w:eastAsiaTheme="minorEastAsia"/>
+              <w:noProof/>
+            </w:rPr>
+          </w:pPr>
+          <w:hyperlink w:anchor="_Toc101706987" w:history="1">
+            <w:r>
+              <w:rPr>
+                <w:rStyle w:val="Hyperlink"/>
+                <w:noProof/>
+              </w:rPr>
+              <w:t>3</w:t>
+            </w:r>
+            <w:r>
+              <w:rPr>
+                <w:rFonts w:eastAsiaTheme="minorEastAsia"/>
+                <w:noProof/>
+              </w:rPr>
+              <w:tab/>
+            </w:r>
+            <w:r>
+              <w:rPr>
+                <w:rStyle w:val="Hyperlink"/>
+                <w:noProof/>
+              </w:rPr>
               <w:t>GMAT Model Generation</w:t>
             </w:r>
             <w:r>
@@ -454,7 +538,7 @@
                 <w:noProof/>
                 <w:webHidden/>
               </w:rPr>
-              <w:instrText xml:space="preserve"> PAGEREF _Toc101606673 \h </w:instrText>
+              <w:instrText xml:space="preserve"> PAGEREF _Toc101706987 \h </w:instrText>
             </w:r>
             <w:r>
               <w:rPr>
@@ -497,13 +581,13 @@
               <w:noProof/>
             </w:rPr>
           </w:pPr>
-          <w:hyperlink w:anchor="_Toc101606674" w:history="1">
+          <w:hyperlink w:anchor="_Toc101706988" w:history="1">
             <w:r>
               <w:rPr>
                 <w:rStyle w:val="Hyperlink"/>
                 <w:noProof/>
               </w:rPr>
-              <w:t>2.1</w:t>
+              <w:t>3.1</w:t>
             </w:r>
             <w:r>
               <w:rPr>
@@ -538,7 +622,7 @@
                 <w:noProof/>
                 <w:webHidden/>
               </w:rPr>
-              <w:instrText xml:space="preserve"> PAGEREF _Toc101606674 \h </w:instrText>
+              <w:instrText xml:space="preserve"> PAGEREF _Toc101706988 \h </w:instrText>
             </w:r>
             <w:r>
               <w:rPr>
@@ -558,7 +642,7 @@
                 <w:noProof/>
                 <w:webHidden/>
               </w:rPr>
-              <w:t>6</w:t>
+              <w:t>7</w:t>
             </w:r>
             <w:r>
               <w:rPr>
@@ -581,13 +665,13 @@
               <w:noProof/>
             </w:rPr>
           </w:pPr>
-          <w:hyperlink w:anchor="_Toc101606675" w:history="1">
+          <w:hyperlink w:anchor="_Toc101706989" w:history="1">
             <w:r>
               <w:rPr>
                 <w:rStyle w:val="Hyperlink"/>
                 <w:noProof/>
               </w:rPr>
-              <w:t>2.2</w:t>
+              <w:t>3.2</w:t>
             </w:r>
             <w:r>
               <w:rPr>
@@ -622,7 +706,7 @@
                 <w:noProof/>
                 <w:webHidden/>
               </w:rPr>
-              <w:instrText xml:space="preserve"> PAGEREF _Toc101606675 \h </w:instrText>
+              <w:instrText xml:space="preserve"> PAGEREF _Toc101706989 \h </w:instrText>
             </w:r>
             <w:r>
               <w:rPr>
@@ -665,13 +749,13 @@
               <w:noProof/>
             </w:rPr>
           </w:pPr>
-          <w:hyperlink w:anchor="_Toc101606676" w:history="1">
+          <w:hyperlink w:anchor="_Toc101706990" w:history="1">
             <w:r>
               <w:rPr>
                 <w:rStyle w:val="Hyperlink"/>
                 <w:noProof/>
               </w:rPr>
-              <w:t>2.3</w:t>
+              <w:t>3.3</w:t>
             </w:r>
             <w:r>
               <w:rPr>
@@ -706,7 +790,7 @@
                 <w:noProof/>
                 <w:webHidden/>
               </w:rPr>
-              <w:instrText xml:space="preserve"> PAGEREF _Toc101606676 \h </w:instrText>
+              <w:instrText xml:space="preserve"> PAGEREF _Toc101706990 \h </w:instrText>
             </w:r>
             <w:r>
               <w:rPr>
@@ -749,13 +833,13 @@
               <w:noProof/>
             </w:rPr>
           </w:pPr>
-          <w:hyperlink w:anchor="_Toc101606677" w:history="1">
+          <w:hyperlink w:anchor="_Toc101706991" w:history="1">
             <w:r>
               <w:rPr>
                 <w:rStyle w:val="Hyperlink"/>
                 <w:noProof/>
               </w:rPr>
-              <w:t>3</w:t>
+              <w:t>4</w:t>
             </w:r>
             <w:r>
               <w:rPr>
@@ -790,7 +874,7 @@
                 <w:noProof/>
                 <w:webHidden/>
               </w:rPr>
-              <w:instrText xml:space="preserve"> PAGEREF _Toc101606677 \h </w:instrText>
+              <w:instrText xml:space="preserve"> PAGEREF _Toc101706991 \h </w:instrText>
             </w:r>
             <w:r>
               <w:rPr>
@@ -833,13 +917,13 @@
               <w:noProof/>
             </w:rPr>
           </w:pPr>
-          <w:hyperlink w:anchor="_Toc101606678" w:history="1">
+          <w:hyperlink w:anchor="_Toc101706992" w:history="1">
             <w:r>
               <w:rPr>
                 <w:rStyle w:val="Hyperlink"/>
                 <w:noProof/>
               </w:rPr>
-              <w:t>4</w:t>
+              <w:t>5</w:t>
             </w:r>
             <w:r>
               <w:rPr>
@@ -874,7 +958,7 @@
                 <w:noProof/>
                 <w:webHidden/>
               </w:rPr>
-              <w:instrText xml:space="preserve"> PAGEREF _Toc101606678 \h </w:instrText>
+              <w:instrText xml:space="preserve"> PAGEREF _Toc101706992 \h </w:instrText>
             </w:r>
             <w:r>
               <w:rPr>
@@ -933,7 +1017,7 @@
       <w:pPr>
         <w:pStyle w:val="Heading1"/>
       </w:pPr>
-      <w:bookmarkStart w:id="0" w:name="_Toc101606669"/>
+      <w:bookmarkStart w:id="0" w:name="_Toc101706982"/>
       <w:r>
         <w:lastRenderedPageBreak/>
         <w:t>Introduction</w:t>
@@ -955,6 +1039,7 @@
           <w:id w:val="-1564323701"/>
           <w:citation/>
         </w:sdtPr>
+        <w:sdtEndPr/>
         <w:sdtContent>
           <w:r>
             <w:fldChar w:fldCharType="begin"/>
@@ -1108,7 +1193,7 @@
       <w:pPr>
         <w:pStyle w:val="Heading2"/>
       </w:pPr>
-      <w:bookmarkStart w:id="1" w:name="_Toc101606670"/>
+      <w:bookmarkStart w:id="1" w:name="_Toc101706983"/>
       <w:r>
         <w:t xml:space="preserve">Runtime </w:t>
       </w:r>
@@ -1186,13 +1271,7 @@
         <w:t xml:space="preserve">path </w:t>
       </w:r>
       <w:r>
-        <w:t xml:space="preserve">may be configured differently by the user in the </w:t>
-      </w:r>
-      <w:r>
-        <w:t>%APPDATALOCAL%</w:t>
-      </w:r>
-      <w:r>
-        <w:t>/GMAT/GMAT/bin/</w:t>
+        <w:t>may be configured differently by the user in the %APPDATALOCAL%/GMAT/GMAT/bin/</w:t>
       </w:r>
       <w:r>
         <w:t>gmat_startup_file.txt</w:t>
@@ -1246,7 +1325,7 @@
       <w:pPr>
         <w:pStyle w:val="Heading2"/>
       </w:pPr>
-      <w:bookmarkStart w:id="2" w:name="_Toc101606671"/>
+      <w:bookmarkStart w:id="2" w:name="_Toc101706984"/>
       <w:r>
         <w:t>System</w:t>
       </w:r>
@@ -1301,14 +1380,27 @@
         <w:lastRenderedPageBreak/>
         <w:t xml:space="preserve">Table </w:t>
       </w:r>
-      <w:fldSimple w:instr=" SEQ Table \* ARABIC ">
-        <w:r>
-          <w:rPr>
-            <w:noProof/>
-          </w:rPr>
-          <w:t>1</w:t>
-        </w:r>
-      </w:fldSimple>
+      <w:r>
+        <w:fldChar w:fldCharType="begin"/>
+      </w:r>
+      <w:r>
+        <w:instrText xml:space="preserve"> SEQ Table \* ARABIC </w:instrText>
+      </w:r>
+      <w:r>
+        <w:fldChar w:fldCharType="separate"/>
+      </w:r>
+      <w:r>
+        <w:rPr>
+          <w:noProof/>
+        </w:rPr>
+        <w:t>1</w:t>
+      </w:r>
+      <w:r>
+        <w:rPr>
+          <w:noProof/>
+        </w:rPr>
+        <w:fldChar w:fldCharType="end"/>
+      </w:r>
       <w:bookmarkEnd w:id="3"/>
       <w:r>
         <w:t xml:space="preserve">, </w:t>
@@ -1339,6 +1431,9 @@
               <w:keepNext/>
             </w:pPr>
             <w:r>
+              <w:rPr>
+                <w:noProof/>
+              </w:rPr>
               <w:drawing>
                 <wp:anchor distT="0" distB="0" distL="114300" distR="114300" simplePos="0" relativeHeight="251668480" behindDoc="0" locked="0" layoutInCell="1" allowOverlap="0" wp14:anchorId="0735710F" wp14:editId="46F73579">
                   <wp:simplePos x="0" y="0"/>
@@ -1403,14 +1498,27 @@
             <w:r>
               <w:t xml:space="preserve">Figure </w:t>
             </w:r>
-            <w:fldSimple w:instr=" SEQ Figure \* ARABIC ">
-              <w:r>
-                <w:rPr>
-                  <w:noProof/>
-                </w:rPr>
-                <w:t>1</w:t>
-              </w:r>
-            </w:fldSimple>
+            <w:r>
+              <w:fldChar w:fldCharType="begin"/>
+            </w:r>
+            <w:r>
+              <w:instrText xml:space="preserve"> SEQ Figure \* ARABIC </w:instrText>
+            </w:r>
+            <w:r>
+              <w:fldChar w:fldCharType="separate"/>
+            </w:r>
+            <w:r>
+              <w:rPr>
+                <w:noProof/>
+              </w:rPr>
+              <w:t>1</w:t>
+            </w:r>
+            <w:r>
+              <w:rPr>
+                <w:noProof/>
+              </w:rPr>
+              <w:fldChar w:fldCharType="end"/>
+            </w:r>
             <w:r>
               <w:t>, top level GMAT-Automation Directory</w:t>
             </w:r>
@@ -1428,6 +1536,9 @@
               <w:pStyle w:val="Caption"/>
             </w:pPr>
             <w:r>
+              <w:rPr>
+                <w:noProof/>
+              </w:rPr>
               <w:drawing>
                 <wp:anchor distT="0" distB="0" distL="114300" distR="114300" simplePos="0" relativeHeight="251669504" behindDoc="0" locked="0" layoutInCell="1" allowOverlap="0" wp14:anchorId="469EEC4B" wp14:editId="4AEADD64">
                   <wp:simplePos x="0" y="0"/>
@@ -1487,11 +1598,21 @@
             <w:r>
               <w:t xml:space="preserve">Figure </w:t>
             </w:r>
-            <w:fldSimple w:instr=" SEQ Figure \* ARABIC ">
-              <w:r>
-                <w:t>2</w:t>
-              </w:r>
-            </w:fldSimple>
+            <w:r>
+              <w:fldChar w:fldCharType="begin"/>
+            </w:r>
+            <w:r>
+              <w:instrText xml:space="preserve"> SEQ Figure \* ARABIC </w:instrText>
+            </w:r>
+            <w:r>
+              <w:fldChar w:fldCharType="separate"/>
+            </w:r>
+            <w:r>
+              <w:t>2</w:t>
+            </w:r>
+            <w:r>
+              <w:fldChar w:fldCharType="end"/>
+            </w:r>
             <w:r>
               <w:t>, Contents of GMAT-Automation/</w:t>
             </w:r>
@@ -1511,6 +1632,9 @@
               <w:keepNext/>
             </w:pPr>
             <w:r>
+              <w:rPr>
+                <w:noProof/>
+              </w:rPr>
               <w:drawing>
                 <wp:anchor distT="0" distB="0" distL="114300" distR="114300" simplePos="0" relativeHeight="251670528" behindDoc="0" locked="0" layoutInCell="1" allowOverlap="0" wp14:anchorId="165FBD03" wp14:editId="2AAD4AE0">
                   <wp:simplePos x="0" y="0"/>
@@ -1576,14 +1700,27 @@
             <w:r>
               <w:t xml:space="preserve">Figure </w:t>
             </w:r>
-            <w:fldSimple w:instr=" SEQ Figure \* ARABIC ">
-              <w:r>
-                <w:rPr>
-                  <w:noProof/>
-                </w:rPr>
-                <w:t>3</w:t>
-              </w:r>
-            </w:fldSimple>
+            <w:r>
+              <w:fldChar w:fldCharType="begin"/>
+            </w:r>
+            <w:r>
+              <w:instrText xml:space="preserve"> SEQ Figure \* ARABIC </w:instrText>
+            </w:r>
+            <w:r>
+              <w:fldChar w:fldCharType="separate"/>
+            </w:r>
+            <w:r>
+              <w:rPr>
+                <w:noProof/>
+              </w:rPr>
+              <w:t>3</w:t>
+            </w:r>
+            <w:r>
+              <w:rPr>
+                <w:noProof/>
+              </w:rPr>
+              <w:fldChar w:fldCharType="end"/>
+            </w:r>
             <w:r>
               <w:t>, modelcontrol</w:t>
             </w:r>
@@ -1599,6 +1736,9 @@
               <w:jc w:val="center"/>
             </w:pPr>
             <w:r>
+              <w:rPr>
+                <w:noProof/>
+              </w:rPr>
               <w:drawing>
                 <wp:anchor distT="0" distB="0" distL="114300" distR="114300" simplePos="0" relativeHeight="251671552" behindDoc="0" locked="0" layoutInCell="1" allowOverlap="0" wp14:anchorId="7C392D23" wp14:editId="42FC9467">
                   <wp:simplePos x="0" y="0"/>
@@ -1658,11 +1798,21 @@
             <w:r>
               <w:t xml:space="preserve">Figure </w:t>
             </w:r>
-            <w:fldSimple w:instr=" SEQ Figure \* ARABIC ">
-              <w:r>
-                <w:t>4</w:t>
-              </w:r>
-            </w:fldSimple>
+            <w:r>
+              <w:fldChar w:fldCharType="begin"/>
+            </w:r>
+            <w:r>
+              <w:instrText xml:space="preserve"> SEQ Figure \* ARABIC </w:instrText>
+            </w:r>
+            <w:r>
+              <w:fldChar w:fldCharType="separate"/>
+            </w:r>
+            <w:r>
+              <w:t>4</w:t>
+            </w:r>
+            <w:r>
+              <w:fldChar w:fldCharType="end"/>
+            </w:r>
             <w:r>
               <w:t xml:space="preserve"> modelgen</w:t>
             </w:r>
@@ -1678,6 +1828,9 @@
               <w:jc w:val="center"/>
             </w:pPr>
             <w:r>
+              <w:rPr>
+                <w:noProof/>
+              </w:rPr>
               <w:drawing>
                 <wp:anchor distT="0" distB="0" distL="114300" distR="114300" simplePos="0" relativeHeight="251672576" behindDoc="0" locked="0" layoutInCell="1" allowOverlap="0" wp14:anchorId="1326B3E1" wp14:editId="59E23779">
                   <wp:simplePos x="0" y="0"/>
@@ -1737,11 +1890,21 @@
             <w:r>
               <w:t xml:space="preserve">Figure </w:t>
             </w:r>
-            <w:fldSimple w:instr=" SEQ Figure \* ARABIC ">
-              <w:r>
-                <w:t>5</w:t>
-              </w:r>
-            </w:fldSimple>
+            <w:r>
+              <w:fldChar w:fldCharType="begin"/>
+            </w:r>
+            <w:r>
+              <w:instrText xml:space="preserve"> SEQ Figure \* ARABIC </w:instrText>
+            </w:r>
+            <w:r>
+              <w:fldChar w:fldCharType="separate"/>
+            </w:r>
+            <w:r>
+              <w:t>5</w:t>
+            </w:r>
+            <w:r>
+              <w:fldChar w:fldCharType="end"/>
+            </w:r>
             <w:r>
               <w:t>, reportgen</w:t>
             </w:r>
@@ -1751,7 +1914,6 @@
     </w:tbl>
     <w:p/>
     <w:p>
-      <w:bookmarkStart w:id="4" w:name="_Toc101606673"/>
       <w:r>
         <w:t xml:space="preserve">The directory structure deviates from the normal “src” development in the replacement of the “src” directory with the name of the module to be installed.  </w:t>
       </w:r>
@@ -1970,14 +2132,14 @@
       <w:pPr>
         <w:pStyle w:val="Heading2"/>
       </w:pPr>
-      <w:bookmarkStart w:id="5" w:name="_Toc101606672"/>
+      <w:bookmarkStart w:id="4" w:name="_Toc101706985"/>
       <w:r>
         <w:t xml:space="preserve">Building GMAT Automation </w:t>
       </w:r>
-      <w:bookmarkEnd w:id="5"/>
       <w:r>
         <w:t>Source Distribution</w:t>
       </w:r>
+      <w:bookmarkEnd w:id="4"/>
     </w:p>
     <w:p>
       <w:r>
@@ -1997,6 +2159,7 @@
           <w:id w:val="-1297134268"/>
           <w:citation/>
         </w:sdtPr>
+        <w:sdtEndPr/>
         <w:sdtContent>
           <w:r>
             <w:fldChar w:fldCharType="begin"/>
@@ -2072,16 +2235,7 @@
         <w:t>.</w:t>
       </w:r>
       <w:r>
-        <w:t xml:space="preserve">  </w:t>
-      </w:r>
-      <w:r>
-        <w:t>The top-level folder is the folder above the source folder and above all folders and containing setup.</w:t>
-      </w:r>
-      <w:r>
-        <w:t>cfg</w:t>
-      </w:r>
-      <w:r>
-        <w:t xml:space="preserve">. </w:t>
+        <w:t xml:space="preserve">  The top-level folder is the folder above the source folder and above all folders and containing setup.cfg. </w:t>
       </w:r>
     </w:p>
     <w:p>
@@ -2294,10 +2448,19 @@
     </w:p>
     <w:p>
       <w:r>
-        <w:t>or if in developmen</w:t>
+        <w:t xml:space="preserve">or </w:t>
+      </w:r>
+      <w:r>
+        <w:t xml:space="preserve">for the editable </w:t>
+      </w:r>
+      <w:r>
+        <w:t>developmen</w:t>
       </w:r>
       <w:r>
         <w:t>t</w:t>
+      </w:r>
+      <w:r>
+        <w:t xml:space="preserve"> mode,</w:t>
       </w:r>
     </w:p>
     <w:p>
@@ -2361,6 +2524,9 @@
           </w:tcPr>
           <w:p>
             <w:r>
+              <w:rPr>
+                <w:noProof/>
+              </w:rPr>
               <w:drawing>
                 <wp:inline distT="0" distB="0" distL="0" distR="0" wp14:anchorId="5195C2EA" wp14:editId="79637747">
                   <wp:extent cx="5943600" cy="1318895"/>
@@ -2410,6 +2576,9 @@
               <w:keepNext/>
             </w:pPr>
             <w:r>
+              <w:rPr>
+                <w:noProof/>
+              </w:rPr>
               <w:drawing>
                 <wp:inline distT="0" distB="0" distL="0" distR="0" wp14:anchorId="30280423" wp14:editId="0A3390C1">
                   <wp:extent cx="4715533" cy="1876687"/>
@@ -2455,39 +2624,52 @@
         <w:pStyle w:val="Caption"/>
         <w:jc w:val="center"/>
       </w:pPr>
-      <w:bookmarkStart w:id="6" w:name="_Ref101697537"/>
+      <w:bookmarkStart w:id="5" w:name="_Ref101697537"/>
       <w:r>
         <w:t xml:space="preserve">Figure </w:t>
       </w:r>
-      <w:fldSimple w:instr=" SEQ Figure \* ARABIC ">
-        <w:r>
-          <w:rPr>
-            <w:noProof/>
-          </w:rPr>
-          <w:t>6</w:t>
-        </w:r>
-      </w:fldSimple>
-      <w:bookmarkEnd w:id="6"/>
+      <w:r>
+        <w:fldChar w:fldCharType="begin"/>
+      </w:r>
+      <w:r>
+        <w:instrText xml:space="preserve"> SEQ Figure \* ARABIC </w:instrText>
+      </w:r>
+      <w:r>
+        <w:fldChar w:fldCharType="separate"/>
+      </w:r>
+      <w:r>
+        <w:rPr>
+          <w:noProof/>
+        </w:rPr>
+        <w:t>6</w:t>
+      </w:r>
+      <w:r>
+        <w:rPr>
+          <w:noProof/>
+        </w:rPr>
+        <w:fldChar w:fldCharType="end"/>
+      </w:r>
+      <w:bookmarkEnd w:id="5"/>
       <w:r>
         <w:t>, Before and After Extract from tar File</w:t>
       </w:r>
     </w:p>
+    <w:bookmarkStart w:id="6" w:name="_Toc101706986" w:displacedByCustomXml="next"/>
     <w:sdt>
       <w:sdtPr>
+        <w:rPr>
+          <w:rFonts w:asciiTheme="minorHAnsi" w:eastAsiaTheme="minorHAnsi" w:hAnsiTheme="minorHAnsi" w:cstheme="minorBidi"/>
+          <w:color w:val="auto"/>
+          <w:sz w:val="22"/>
+          <w:szCs w:val="22"/>
+        </w:rPr>
         <w:id w:val="-475536400"/>
         <w:docPartObj>
           <w:docPartGallery w:val="Bibliographies"/>
           <w:docPartUnique/>
         </w:docPartObj>
       </w:sdtPr>
-      <w:sdtEndPr>
-        <w:rPr>
-          <w:rFonts w:asciiTheme="minorHAnsi" w:eastAsiaTheme="minorHAnsi" w:hAnsiTheme="minorHAnsi" w:cstheme="minorBidi"/>
-          <w:color w:val="auto"/>
-          <w:sz w:val="22"/>
-          <w:szCs w:val="22"/>
-        </w:rPr>
-      </w:sdtEndPr>
+      <w:sdtEndPr/>
       <w:sdtContent>
         <w:p>
           <w:pPr>
@@ -2496,12 +2678,14 @@
           <w:r>
             <w:t>References</w:t>
           </w:r>
+          <w:bookmarkEnd w:id="6"/>
         </w:p>
         <w:sdt>
           <w:sdtPr>
             <w:id w:val="-573587230"/>
             <w:bibliography/>
           </w:sdtPr>
+          <w:sdtEndPr/>
           <w:sdtContent>
             <w:p>
               <w:pPr>
@@ -2756,13 +2940,14 @@
       <w:pPr>
         <w:pStyle w:val="Heading1"/>
       </w:pPr>
+      <w:bookmarkStart w:id="7" w:name="_Toc101706987"/>
       <w:r>
         <w:t xml:space="preserve">GMAT </w:t>
       </w:r>
       <w:r>
         <w:t>Model Generation</w:t>
       </w:r>
-      <w:bookmarkEnd w:id="4"/>
+      <w:bookmarkEnd w:id="7"/>
     </w:p>
     <w:p>
       <w:r>
@@ -3021,12 +3206,12 @@
       <w:pPr>
         <w:pStyle w:val="Heading2"/>
       </w:pPr>
-      <w:bookmarkStart w:id="7" w:name="_Toc101606674"/>
+      <w:bookmarkStart w:id="8" w:name="_Toc101706988"/>
       <w:r>
         <w:lastRenderedPageBreak/>
         <w:t>Excel “ConfigSpec” Workbook</w:t>
       </w:r>
-      <w:bookmarkEnd w:id="7"/>
+      <w:bookmarkEnd w:id="8"/>
     </w:p>
     <w:p>
       <w:r>
@@ -3233,19 +3418,32 @@
                                       <w:noProof/>
                                     </w:rPr>
                                   </w:pPr>
-                                  <w:bookmarkStart w:id="8" w:name="_Ref101610501"/>
+                                  <w:bookmarkStart w:id="9" w:name="_Ref101610501"/>
                                   <w:r>
                                     <w:t xml:space="preserve">Figure </w:t>
                                   </w:r>
-                                  <w:fldSimple w:instr=" SEQ Figure \* ARABIC ">
-                                    <w:r>
-                                      <w:rPr>
-                                        <w:noProof/>
-                                      </w:rPr>
-                                      <w:t>7</w:t>
-                                    </w:r>
-                                  </w:fldSimple>
-                                  <w:bookmarkEnd w:id="8"/>
+                                  <w:r>
+                                    <w:fldChar w:fldCharType="begin"/>
+                                  </w:r>
+                                  <w:r>
+                                    <w:instrText xml:space="preserve"> SEQ Figure \* ARABIC </w:instrText>
+                                  </w:r>
+                                  <w:r>
+                                    <w:fldChar w:fldCharType="separate"/>
+                                  </w:r>
+                                  <w:r>
+                                    <w:rPr>
+                                      <w:noProof/>
+                                    </w:rPr>
+                                    <w:t>7</w:t>
+                                  </w:r>
+                                  <w:r>
+                                    <w:rPr>
+                                      <w:noProof/>
+                                    </w:rPr>
+                                    <w:fldChar w:fldCharType="end"/>
+                                  </w:r>
+                                  <w:bookmarkEnd w:id="9"/>
                                   <w:r>
                                     <w:t xml:space="preserve">, </w:t>
                                   </w:r>
@@ -3284,19 +3482,32 @@
                                 <w:noProof/>
                               </w:rPr>
                             </w:pPr>
-                            <w:bookmarkStart w:id="9" w:name="_Ref101610501"/>
+                            <w:bookmarkStart w:id="10" w:name="_Ref101610501"/>
                             <w:r>
                               <w:t xml:space="preserve">Figure </w:t>
                             </w:r>
-                            <w:fldSimple w:instr=" SEQ Figure \* ARABIC ">
-                              <w:r>
-                                <w:rPr>
-                                  <w:noProof/>
-                                </w:rPr>
-                                <w:t>7</w:t>
-                              </w:r>
-                            </w:fldSimple>
-                            <w:bookmarkEnd w:id="9"/>
+                            <w:r>
+                              <w:fldChar w:fldCharType="begin"/>
+                            </w:r>
+                            <w:r>
+                              <w:instrText xml:space="preserve"> SEQ Figure \* ARABIC </w:instrText>
+                            </w:r>
+                            <w:r>
+                              <w:fldChar w:fldCharType="separate"/>
+                            </w:r>
+                            <w:r>
+                              <w:rPr>
+                                <w:noProof/>
+                              </w:rPr>
+                              <w:t>7</w:t>
+                            </w:r>
+                            <w:r>
+                              <w:rPr>
+                                <w:noProof/>
+                              </w:rPr>
+                              <w:fldChar w:fldCharType="end"/>
+                            </w:r>
+                            <w:bookmarkEnd w:id="10"/>
                             <w:r>
                               <w:t xml:space="preserve">, </w:t>
                             </w:r>
@@ -3447,19 +3658,32 @@
                                       <w:noProof/>
                                     </w:rPr>
                                   </w:pPr>
-                                  <w:bookmarkStart w:id="10" w:name="_Ref101610281"/>
+                                  <w:bookmarkStart w:id="11" w:name="_Ref101610281"/>
                                   <w:r>
                                     <w:t xml:space="preserve">Figure </w:t>
                                   </w:r>
-                                  <w:fldSimple w:instr=" SEQ Figure \* ARABIC ">
-                                    <w:r>
-                                      <w:rPr>
-                                        <w:noProof/>
-                                      </w:rPr>
-                                      <w:t>8</w:t>
-                                    </w:r>
-                                  </w:fldSimple>
-                                  <w:bookmarkEnd w:id="10"/>
+                                  <w:r>
+                                    <w:fldChar w:fldCharType="begin"/>
+                                  </w:r>
+                                  <w:r>
+                                    <w:instrText xml:space="preserve"> SEQ Figure \* ARABIC </w:instrText>
+                                  </w:r>
+                                  <w:r>
+                                    <w:fldChar w:fldCharType="separate"/>
+                                  </w:r>
+                                  <w:r>
+                                    <w:rPr>
+                                      <w:noProof/>
+                                    </w:rPr>
+                                    <w:t>8</w:t>
+                                  </w:r>
+                                  <w:r>
+                                    <w:rPr>
+                                      <w:noProof/>
+                                    </w:rPr>
+                                    <w:fldChar w:fldCharType="end"/>
+                                  </w:r>
+                                  <w:bookmarkEnd w:id="11"/>
                                   <w:r>
                                     <w:t>, Mission Parameters in ConfigSpec Workbook, Starting_Epoch Highlighted</w:t>
                                   </w:r>
@@ -3490,19 +3714,32 @@
                                 <w:noProof/>
                               </w:rPr>
                             </w:pPr>
-                            <w:bookmarkStart w:id="11" w:name="_Ref101610281"/>
+                            <w:bookmarkStart w:id="12" w:name="_Ref101610281"/>
                             <w:r>
                               <w:t xml:space="preserve">Figure </w:t>
                             </w:r>
-                            <w:fldSimple w:instr=" SEQ Figure \* ARABIC ">
-                              <w:r>
-                                <w:rPr>
-                                  <w:noProof/>
-                                </w:rPr>
-                                <w:t>8</w:t>
-                              </w:r>
-                            </w:fldSimple>
-                            <w:bookmarkEnd w:id="11"/>
+                            <w:r>
+                              <w:fldChar w:fldCharType="begin"/>
+                            </w:r>
+                            <w:r>
+                              <w:instrText xml:space="preserve"> SEQ Figure \* ARABIC </w:instrText>
+                            </w:r>
+                            <w:r>
+                              <w:fldChar w:fldCharType="separate"/>
+                            </w:r>
+                            <w:r>
+                              <w:rPr>
+                                <w:noProof/>
+                              </w:rPr>
+                              <w:t>8</w:t>
+                            </w:r>
+                            <w:r>
+                              <w:rPr>
+                                <w:noProof/>
+                              </w:rPr>
+                              <w:fldChar w:fldCharType="end"/>
+                            </w:r>
+                            <w:bookmarkEnd w:id="12"/>
                             <w:r>
                               <w:t>, Mission Parameters in ConfigSpec Workbook, Starting_Epoch Highlighted</w:t>
                             </w:r>
@@ -3675,11 +3912,11 @@
       <w:pPr>
         <w:pStyle w:val="Heading2"/>
       </w:pPr>
-      <w:bookmarkStart w:id="12" w:name="_Toc101606675"/>
+      <w:bookmarkStart w:id="13" w:name="_Toc101706989"/>
       <w:r>
         <w:t>Points of Variation</w:t>
       </w:r>
-      <w:bookmarkEnd w:id="12"/>
+      <w:bookmarkEnd w:id="13"/>
     </w:p>
     <w:p>
       <w:r>
@@ -4072,11 +4309,11 @@
       <w:pPr>
         <w:pStyle w:val="Heading2"/>
       </w:pPr>
-      <w:bookmarkStart w:id="13" w:name="_Toc101606676"/>
+      <w:bookmarkStart w:id="14" w:name="_Toc101706990"/>
       <w:r>
         <w:t>Generation of the Batch Files</w:t>
       </w:r>
-      <w:bookmarkEnd w:id="13"/>
+      <w:bookmarkEnd w:id="14"/>
     </w:p>
     <w:p>
       <w:r>
@@ -4674,7 +4911,7 @@
       <w:pPr>
         <w:pStyle w:val="Heading1"/>
       </w:pPr>
-      <w:bookmarkStart w:id="14" w:name="_Toc101606677"/>
+      <w:bookmarkStart w:id="15" w:name="_Toc101706991"/>
       <w:r>
         <w:t>Execut</w:t>
       </w:r>
@@ -4687,7 +4924,7 @@
       <w:r>
         <w:t>Model Files</w:t>
       </w:r>
-      <w:bookmarkEnd w:id="14"/>
+      <w:bookmarkEnd w:id="15"/>
     </w:p>
     <w:p>
       <w:r>
@@ -4842,32 +5079,19 @@
         <w:pStyle w:val="Caption"/>
         <w:keepNext/>
       </w:pPr>
-      <w:bookmarkStart w:id="15" w:name="_Ref5781747"/>
+      <w:bookmarkStart w:id="16" w:name="_Ref5781747"/>
       <w:r>
         <w:t xml:space="preserve">Table </w:t>
       </w:r>
-      <w:r>
-        <w:fldChar w:fldCharType="begin"/>
-      </w:r>
-      <w:r>
-        <w:instrText xml:space="preserve"> SEQ Table \* ARABIC </w:instrText>
-      </w:r>
-      <w:r>
-        <w:fldChar w:fldCharType="separate"/>
-      </w:r>
-      <w:r>
-        <w:rPr>
-          <w:noProof/>
-        </w:rPr>
-        <w:t>2</w:t>
-      </w:r>
-      <w:r>
-        <w:rPr>
-          <w:noProof/>
-        </w:rPr>
-        <w:fldChar w:fldCharType="end"/>
-      </w:r>
-      <w:bookmarkEnd w:id="15"/>
+      <w:fldSimple w:instr=" SEQ Table \* ARABIC ">
+        <w:r>
+          <w:rPr>
+            <w:noProof/>
+          </w:rPr>
+          <w:t>2</w:t>
+        </w:r>
+      </w:fldSimple>
+      <w:bookmarkEnd w:id="16"/>
       <w:r>
         <w:t>, Required Library List</w:t>
       </w:r>
@@ -5193,11 +5417,11 @@
       <w:pPr>
         <w:pStyle w:val="Heading1"/>
       </w:pPr>
-      <w:bookmarkStart w:id="16" w:name="_Toc101606678"/>
+      <w:bookmarkStart w:id="17" w:name="_Toc101706992"/>
       <w:r>
         <w:t>Report Generation</w:t>
       </w:r>
-      <w:bookmarkEnd w:id="16"/>
+      <w:bookmarkEnd w:id="17"/>
     </w:p>
     <w:sectPr>
       <w:pgSz w:w="12240" w:h="15840"/>
@@ -10328,6 +10552,142 @@
 </file>
 
 <file path=customXml/item1.xml><?xml version="1.0" encoding="utf-8"?>
+<p:properties xmlns:p="http://schemas.microsoft.com/office/2006/metadata/properties" xmlns:xsi="http://www.w3.org/2001/XMLSchema-instance" xmlns:pc="http://schemas.microsoft.com/office/infopath/2007/PartnerControls">
+  <documentManagement>
+    <LocLastLocAttemptVersionTypeLookup xmlns="4873beb7-5857-4685-be1f-d57550cc96cc" xsi:nil="true"/>
+    <MarketSpecific xmlns="4873beb7-5857-4685-be1f-d57550cc96cc">false</MarketSpecific>
+    <ApprovalStatus xmlns="4873beb7-5857-4685-be1f-d57550cc96cc">InProgress</ApprovalStatus>
+    <LocComments xmlns="4873beb7-5857-4685-be1f-d57550cc96cc" xsi:nil="true"/>
+    <DirectSourceMarket xmlns="4873beb7-5857-4685-be1f-d57550cc96cc" xsi:nil="true"/>
+    <LocPublishedLinkedAssetsLookup xmlns="4873beb7-5857-4685-be1f-d57550cc96cc" xsi:nil="true"/>
+    <ThumbnailAssetId xmlns="4873beb7-5857-4685-be1f-d57550cc96cc" xsi:nil="true"/>
+    <PrimaryImageGen xmlns="4873beb7-5857-4685-be1f-d57550cc96cc">true</PrimaryImageGen>
+    <LegacyData xmlns="4873beb7-5857-4685-be1f-d57550cc96cc" xsi:nil="true"/>
+    <LocNewPublishedVersionLookup xmlns="4873beb7-5857-4685-be1f-d57550cc96cc" xsi:nil="true"/>
+    <NumericId xmlns="4873beb7-5857-4685-be1f-d57550cc96cc">102787001</NumericId>
+    <TPFriendlyName xmlns="4873beb7-5857-4685-be1f-d57550cc96cc" xsi:nil="true"/>
+    <LocOverallPublishStatusLookup xmlns="4873beb7-5857-4685-be1f-d57550cc96cc" xsi:nil="true"/>
+    <LocRecommendedHandoff xmlns="4873beb7-5857-4685-be1f-d57550cc96cc" xsi:nil="true"/>
+    <BlockPublish xmlns="4873beb7-5857-4685-be1f-d57550cc96cc">false</BlockPublish>
+    <BusinessGroup xmlns="4873beb7-5857-4685-be1f-d57550cc96cc" xsi:nil="true"/>
+    <OpenTemplate xmlns="4873beb7-5857-4685-be1f-d57550cc96cc">true</OpenTemplate>
+    <SourceTitle xmlns="4873beb7-5857-4685-be1f-d57550cc96cc" xsi:nil="true"/>
+    <LocOverallLocStatusLookup xmlns="4873beb7-5857-4685-be1f-d57550cc96cc" xsi:nil="true"/>
+    <APEditor xmlns="4873beb7-5857-4685-be1f-d57550cc96cc">
+      <UserInfo>
+        <DisplayName/>
+        <AccountId xsi:nil="true"/>
+        <AccountType/>
+      </UserInfo>
+    </APEditor>
+    <UALocComments xmlns="4873beb7-5857-4685-be1f-d57550cc96cc" xsi:nil="true"/>
+    <IntlLangReviewDate xmlns="4873beb7-5857-4685-be1f-d57550cc96cc" xsi:nil="true"/>
+    <PublishStatusLookup xmlns="4873beb7-5857-4685-be1f-d57550cc96cc">
+      <Value>1343188</Value>
+    </PublishStatusLookup>
+    <ParentAssetId xmlns="4873beb7-5857-4685-be1f-d57550cc96cc" xsi:nil="true"/>
+    <FeatureTagsTaxHTField0 xmlns="4873beb7-5857-4685-be1f-d57550cc96cc">
+      <Terms xmlns="http://schemas.microsoft.com/office/infopath/2007/PartnerControls"/>
+    </FeatureTagsTaxHTField0>
+    <MachineTranslated xmlns="4873beb7-5857-4685-be1f-d57550cc96cc">false</MachineTranslated>
+    <Providers xmlns="4873beb7-5857-4685-be1f-d57550cc96cc" xsi:nil="true"/>
+    <OriginalSourceMarket xmlns="4873beb7-5857-4685-be1f-d57550cc96cc" xsi:nil="true"/>
+    <APDescription xmlns="4873beb7-5857-4685-be1f-d57550cc96cc" xsi:nil="true"/>
+    <ContentItem xmlns="4873beb7-5857-4685-be1f-d57550cc96cc" xsi:nil="true"/>
+    <ClipArtFilename xmlns="4873beb7-5857-4685-be1f-d57550cc96cc" xsi:nil="true"/>
+    <TPInstallLocation xmlns="4873beb7-5857-4685-be1f-d57550cc96cc" xsi:nil="true"/>
+    <TimesCloned xmlns="4873beb7-5857-4685-be1f-d57550cc96cc" xsi:nil="true"/>
+    <PublishTargets xmlns="4873beb7-5857-4685-be1f-d57550cc96cc">OfficeOnlineVNext</PublishTargets>
+    <AcquiredFrom xmlns="4873beb7-5857-4685-be1f-d57550cc96cc">Internal MS</AcquiredFrom>
+    <AssetStart xmlns="4873beb7-5857-4685-be1f-d57550cc96cc">2011-11-23T17:29:00+00:00</AssetStart>
+    <FriendlyTitle xmlns="4873beb7-5857-4685-be1f-d57550cc96cc" xsi:nil="true"/>
+    <Provider xmlns="4873beb7-5857-4685-be1f-d57550cc96cc" xsi:nil="true"/>
+    <LastHandOff xmlns="4873beb7-5857-4685-be1f-d57550cc96cc" xsi:nil="true"/>
+    <TPClientViewer xmlns="4873beb7-5857-4685-be1f-d57550cc96cc" xsi:nil="true"/>
+    <TemplateStatus xmlns="4873beb7-5857-4685-be1f-d57550cc96cc">Complete</TemplateStatus>
+    <Downloads xmlns="4873beb7-5857-4685-be1f-d57550cc96cc">0</Downloads>
+    <OOCacheId xmlns="4873beb7-5857-4685-be1f-d57550cc96cc" xsi:nil="true"/>
+    <IsDeleted xmlns="4873beb7-5857-4685-be1f-d57550cc96cc">false</IsDeleted>
+    <LocPublishedDependentAssetsLookup xmlns="4873beb7-5857-4685-be1f-d57550cc96cc" xsi:nil="true"/>
+    <AssetExpire xmlns="4873beb7-5857-4685-be1f-d57550cc96cc">2029-05-12T07:00:00+00:00</AssetExpire>
+    <CSXSubmissionMarket xmlns="4873beb7-5857-4685-be1f-d57550cc96cc" xsi:nil="true"/>
+    <DSATActionTaken xmlns="4873beb7-5857-4685-be1f-d57550cc96cc" xsi:nil="true"/>
+    <SubmitterId xmlns="4873beb7-5857-4685-be1f-d57550cc96cc" xsi:nil="true"/>
+    <EditorialTags xmlns="4873beb7-5857-4685-be1f-d57550cc96cc" xsi:nil="true"/>
+    <TPExecutable xmlns="4873beb7-5857-4685-be1f-d57550cc96cc" xsi:nil="true"/>
+    <CSXSubmissionDate xmlns="4873beb7-5857-4685-be1f-d57550cc96cc" xsi:nil="true"/>
+    <CSXUpdate xmlns="4873beb7-5857-4685-be1f-d57550cc96cc">false</CSXUpdate>
+    <AssetType xmlns="4873beb7-5857-4685-be1f-d57550cc96cc">TP</AssetType>
+    <ApprovalLog xmlns="4873beb7-5857-4685-be1f-d57550cc96cc" xsi:nil="true"/>
+    <BugNumber xmlns="4873beb7-5857-4685-be1f-d57550cc96cc" xsi:nil="true"/>
+    <OriginAsset xmlns="4873beb7-5857-4685-be1f-d57550cc96cc" xsi:nil="true"/>
+    <TPComponent xmlns="4873beb7-5857-4685-be1f-d57550cc96cc" xsi:nil="true"/>
+    <Milestone xmlns="4873beb7-5857-4685-be1f-d57550cc96cc" xsi:nil="true"/>
+    <RecommendationsModifier xmlns="4873beb7-5857-4685-be1f-d57550cc96cc" xsi:nil="true"/>
+    <AssetId xmlns="4873beb7-5857-4685-be1f-d57550cc96cc">TP102787001</AssetId>
+    <PolicheckWords xmlns="4873beb7-5857-4685-be1f-d57550cc96cc" xsi:nil="true"/>
+    <TPLaunchHelpLink xmlns="4873beb7-5857-4685-be1f-d57550cc96cc" xsi:nil="true"/>
+    <IntlLocPriority xmlns="4873beb7-5857-4685-be1f-d57550cc96cc" xsi:nil="true"/>
+    <TPApplication xmlns="4873beb7-5857-4685-be1f-d57550cc96cc" xsi:nil="true"/>
+    <IntlLangReviewer xmlns="4873beb7-5857-4685-be1f-d57550cc96cc" xsi:nil="true"/>
+    <HandoffToMSDN xmlns="4873beb7-5857-4685-be1f-d57550cc96cc" xsi:nil="true"/>
+    <PlannedPubDate xmlns="4873beb7-5857-4685-be1f-d57550cc96cc" xsi:nil="true"/>
+    <CrawlForDependencies xmlns="4873beb7-5857-4685-be1f-d57550cc96cc">false</CrawlForDependencies>
+    <LocLastLocAttemptVersionLookup xmlns="4873beb7-5857-4685-be1f-d57550cc96cc">693888</LocLastLocAttemptVersionLookup>
+    <LocProcessedForHandoffsLookup xmlns="4873beb7-5857-4685-be1f-d57550cc96cc" xsi:nil="true"/>
+    <TrustLevel xmlns="4873beb7-5857-4685-be1f-d57550cc96cc">1 Microsoft Managed Content</TrustLevel>
+    <CampaignTagsTaxHTField0 xmlns="4873beb7-5857-4685-be1f-d57550cc96cc">
+      <Terms xmlns="http://schemas.microsoft.com/office/infopath/2007/PartnerControls"/>
+    </CampaignTagsTaxHTField0>
+    <TPNamespace xmlns="4873beb7-5857-4685-be1f-d57550cc96cc" xsi:nil="true"/>
+    <LocOverallPreviewStatusLookup xmlns="4873beb7-5857-4685-be1f-d57550cc96cc" xsi:nil="true"/>
+    <TaxCatchAll xmlns="4873beb7-5857-4685-be1f-d57550cc96cc"/>
+    <IsSearchable xmlns="4873beb7-5857-4685-be1f-d57550cc96cc">false</IsSearchable>
+    <TemplateTemplateType xmlns="4873beb7-5857-4685-be1f-d57550cc96cc">Word Document Template</TemplateTemplateType>
+    <Markets xmlns="4873beb7-5857-4685-be1f-d57550cc96cc"/>
+    <IntlLangReview xmlns="4873beb7-5857-4685-be1f-d57550cc96cc" xsi:nil="true"/>
+    <UAProjectedTotalWords xmlns="4873beb7-5857-4685-be1f-d57550cc96cc" xsi:nil="true"/>
+    <OutputCachingOn xmlns="4873beb7-5857-4685-be1f-d57550cc96cc">false</OutputCachingOn>
+    <AverageRating xmlns="4873beb7-5857-4685-be1f-d57550cc96cc" xsi:nil="true"/>
+    <LocMarketGroupTiers2 xmlns="4873beb7-5857-4685-be1f-d57550cc96cc" xsi:nil="true"/>
+    <APAuthor xmlns="4873beb7-5857-4685-be1f-d57550cc96cc">
+      <UserInfo>
+        <DisplayName>REDMOND\v-namall</DisplayName>
+        <AccountId>978</AccountId>
+        <AccountType/>
+      </UserInfo>
+    </APAuthor>
+    <TPCommandLine xmlns="4873beb7-5857-4685-be1f-d57550cc96cc" xsi:nil="true"/>
+    <LocManualTestRequired xmlns="4873beb7-5857-4685-be1f-d57550cc96cc">false</LocManualTestRequired>
+    <TPAppVersion xmlns="4873beb7-5857-4685-be1f-d57550cc96cc" xsi:nil="true"/>
+    <EditorialStatus xmlns="4873beb7-5857-4685-be1f-d57550cc96cc">Complete</EditorialStatus>
+    <LocProcessedForMarketsLookup xmlns="4873beb7-5857-4685-be1f-d57550cc96cc" xsi:nil="true"/>
+    <LastModifiedDateTime xmlns="4873beb7-5857-4685-be1f-d57550cc96cc" xsi:nil="true"/>
+    <TPLaunchHelpLinkType xmlns="4873beb7-5857-4685-be1f-d57550cc96cc">Template</TPLaunchHelpLinkType>
+    <ScenarioTagsTaxHTField0 xmlns="4873beb7-5857-4685-be1f-d57550cc96cc">
+      <Terms xmlns="http://schemas.microsoft.com/office/infopath/2007/PartnerControls"/>
+    </ScenarioTagsTaxHTField0>
+    <OriginalRelease xmlns="4873beb7-5857-4685-be1f-d57550cc96cc">14</OriginalRelease>
+    <LocalizationTagsTaxHTField0 xmlns="4873beb7-5857-4685-be1f-d57550cc96cc">
+      <Terms xmlns="http://schemas.microsoft.com/office/infopath/2007/PartnerControls"/>
+    </LocalizationTagsTaxHTField0>
+    <Manager xmlns="4873beb7-5857-4685-be1f-d57550cc96cc" xsi:nil="true"/>
+    <UALocRecommendation xmlns="4873beb7-5857-4685-be1f-d57550cc96cc">Localize</UALocRecommendation>
+    <LocOverallHandbackStatusLookup xmlns="4873beb7-5857-4685-be1f-d57550cc96cc" xsi:nil="true"/>
+    <ArtSampleDocs xmlns="4873beb7-5857-4685-be1f-d57550cc96cc" xsi:nil="true"/>
+    <UACurrentWords xmlns="4873beb7-5857-4685-be1f-d57550cc96cc" xsi:nil="true"/>
+    <ShowIn xmlns="4873beb7-5857-4685-be1f-d57550cc96cc">Show everywhere</ShowIn>
+    <CSXHash xmlns="4873beb7-5857-4685-be1f-d57550cc96cc" xsi:nil="true"/>
+    <VoteCount xmlns="4873beb7-5857-4685-be1f-d57550cc96cc" xsi:nil="true"/>
+    <InternalTagsTaxHTField0 xmlns="4873beb7-5857-4685-be1f-d57550cc96cc">
+      <Terms xmlns="http://schemas.microsoft.com/office/infopath/2007/PartnerControls"/>
+    </InternalTagsTaxHTField0>
+    <UANotes xmlns="4873beb7-5857-4685-be1f-d57550cc96cc" xsi:nil="true"/>
+  </documentManagement>
+</p:properties>
+</file>
+
+<file path=customXml/item2.xml><?xml version="1.0" encoding="utf-8"?>
 <ct:contentTypeSchema xmlns:ct="http://schemas.microsoft.com/office/2006/metadata/contentType" xmlns:ma="http://schemas.microsoft.com/office/2006/metadata/properties/metaAttributes" ct:_="" ma:_="" ma:contentTypeName="TemplateFile" ma:contentTypeID="0x0101006EDDDB5EE6D98C44930B742096920B300400F5B6D36B3EF94B4E9A635CDF2A18F5B8" ma:contentTypeVersion="72" ma:contentTypeDescription="Create a new document." ma:contentTypeScope="" ma:versionID="a23e56308344d904b51738559c3d67c9">
   <xsd:schema xmlns:xsd="http://www.w3.org/2001/XMLSchema" xmlns:xs="http://www.w3.org/2001/XMLSchema" xmlns:p="http://schemas.microsoft.com/office/2006/metadata/properties" xmlns:ns2="4873beb7-5857-4685-be1f-d57550cc96cc" targetNamespace="http://schemas.microsoft.com/office/2006/metadata/properties" ma:root="true" ma:fieldsID="cd0908cc4600e77bf5da051303e00c8d" ns2:_="">
     <xsd:import namespace="4873beb7-5857-4685-be1f-d57550cc96cc"/>
@@ -11367,152 +11727,7 @@
 </ct:contentTypeSchema>
 </file>
 
-<file path=customXml/item2.xml><?xml version="1.0" encoding="utf-8"?>
-<p:properties xmlns:p="http://schemas.microsoft.com/office/2006/metadata/properties" xmlns:xsi="http://www.w3.org/2001/XMLSchema-instance" xmlns:pc="http://schemas.microsoft.com/office/infopath/2007/PartnerControls">
-  <documentManagement>
-    <LocLastLocAttemptVersionTypeLookup xmlns="4873beb7-5857-4685-be1f-d57550cc96cc" xsi:nil="true"/>
-    <MarketSpecific xmlns="4873beb7-5857-4685-be1f-d57550cc96cc">false</MarketSpecific>
-    <ApprovalStatus xmlns="4873beb7-5857-4685-be1f-d57550cc96cc">InProgress</ApprovalStatus>
-    <LocComments xmlns="4873beb7-5857-4685-be1f-d57550cc96cc" xsi:nil="true"/>
-    <DirectSourceMarket xmlns="4873beb7-5857-4685-be1f-d57550cc96cc" xsi:nil="true"/>
-    <LocPublishedLinkedAssetsLookup xmlns="4873beb7-5857-4685-be1f-d57550cc96cc" xsi:nil="true"/>
-    <ThumbnailAssetId xmlns="4873beb7-5857-4685-be1f-d57550cc96cc" xsi:nil="true"/>
-    <PrimaryImageGen xmlns="4873beb7-5857-4685-be1f-d57550cc96cc">true</PrimaryImageGen>
-    <LegacyData xmlns="4873beb7-5857-4685-be1f-d57550cc96cc" xsi:nil="true"/>
-    <LocNewPublishedVersionLookup xmlns="4873beb7-5857-4685-be1f-d57550cc96cc" xsi:nil="true"/>
-    <NumericId xmlns="4873beb7-5857-4685-be1f-d57550cc96cc">102787001</NumericId>
-    <TPFriendlyName xmlns="4873beb7-5857-4685-be1f-d57550cc96cc" xsi:nil="true"/>
-    <LocOverallPublishStatusLookup xmlns="4873beb7-5857-4685-be1f-d57550cc96cc" xsi:nil="true"/>
-    <LocRecommendedHandoff xmlns="4873beb7-5857-4685-be1f-d57550cc96cc" xsi:nil="true"/>
-    <BlockPublish xmlns="4873beb7-5857-4685-be1f-d57550cc96cc">false</BlockPublish>
-    <BusinessGroup xmlns="4873beb7-5857-4685-be1f-d57550cc96cc" xsi:nil="true"/>
-    <OpenTemplate xmlns="4873beb7-5857-4685-be1f-d57550cc96cc">true</OpenTemplate>
-    <SourceTitle xmlns="4873beb7-5857-4685-be1f-d57550cc96cc" xsi:nil="true"/>
-    <LocOverallLocStatusLookup xmlns="4873beb7-5857-4685-be1f-d57550cc96cc" xsi:nil="true"/>
-    <APEditor xmlns="4873beb7-5857-4685-be1f-d57550cc96cc">
-      <UserInfo>
-        <DisplayName/>
-        <AccountId xsi:nil="true"/>
-        <AccountType/>
-      </UserInfo>
-    </APEditor>
-    <UALocComments xmlns="4873beb7-5857-4685-be1f-d57550cc96cc" xsi:nil="true"/>
-    <IntlLangReviewDate xmlns="4873beb7-5857-4685-be1f-d57550cc96cc" xsi:nil="true"/>
-    <PublishStatusLookup xmlns="4873beb7-5857-4685-be1f-d57550cc96cc">
-      <Value>1343188</Value>
-    </PublishStatusLookup>
-    <ParentAssetId xmlns="4873beb7-5857-4685-be1f-d57550cc96cc" xsi:nil="true"/>
-    <FeatureTagsTaxHTField0 xmlns="4873beb7-5857-4685-be1f-d57550cc96cc">
-      <Terms xmlns="http://schemas.microsoft.com/office/infopath/2007/PartnerControls"/>
-    </FeatureTagsTaxHTField0>
-    <MachineTranslated xmlns="4873beb7-5857-4685-be1f-d57550cc96cc">false</MachineTranslated>
-    <Providers xmlns="4873beb7-5857-4685-be1f-d57550cc96cc" xsi:nil="true"/>
-    <OriginalSourceMarket xmlns="4873beb7-5857-4685-be1f-d57550cc96cc" xsi:nil="true"/>
-    <APDescription xmlns="4873beb7-5857-4685-be1f-d57550cc96cc" xsi:nil="true"/>
-    <ContentItem xmlns="4873beb7-5857-4685-be1f-d57550cc96cc" xsi:nil="true"/>
-    <ClipArtFilename xmlns="4873beb7-5857-4685-be1f-d57550cc96cc" xsi:nil="true"/>
-    <TPInstallLocation xmlns="4873beb7-5857-4685-be1f-d57550cc96cc" xsi:nil="true"/>
-    <TimesCloned xmlns="4873beb7-5857-4685-be1f-d57550cc96cc" xsi:nil="true"/>
-    <PublishTargets xmlns="4873beb7-5857-4685-be1f-d57550cc96cc">OfficeOnlineVNext</PublishTargets>
-    <AcquiredFrom xmlns="4873beb7-5857-4685-be1f-d57550cc96cc">Internal MS</AcquiredFrom>
-    <AssetStart xmlns="4873beb7-5857-4685-be1f-d57550cc96cc">2011-11-23T17:29:00+00:00</AssetStart>
-    <FriendlyTitle xmlns="4873beb7-5857-4685-be1f-d57550cc96cc" xsi:nil="true"/>
-    <Provider xmlns="4873beb7-5857-4685-be1f-d57550cc96cc" xsi:nil="true"/>
-    <LastHandOff xmlns="4873beb7-5857-4685-be1f-d57550cc96cc" xsi:nil="true"/>
-    <TPClientViewer xmlns="4873beb7-5857-4685-be1f-d57550cc96cc" xsi:nil="true"/>
-    <TemplateStatus xmlns="4873beb7-5857-4685-be1f-d57550cc96cc">Complete</TemplateStatus>
-    <Downloads xmlns="4873beb7-5857-4685-be1f-d57550cc96cc">0</Downloads>
-    <OOCacheId xmlns="4873beb7-5857-4685-be1f-d57550cc96cc" xsi:nil="true"/>
-    <IsDeleted xmlns="4873beb7-5857-4685-be1f-d57550cc96cc">false</IsDeleted>
-    <LocPublishedDependentAssetsLookup xmlns="4873beb7-5857-4685-be1f-d57550cc96cc" xsi:nil="true"/>
-    <AssetExpire xmlns="4873beb7-5857-4685-be1f-d57550cc96cc">2029-05-12T07:00:00+00:00</AssetExpire>
-    <CSXSubmissionMarket xmlns="4873beb7-5857-4685-be1f-d57550cc96cc" xsi:nil="true"/>
-    <DSATActionTaken xmlns="4873beb7-5857-4685-be1f-d57550cc96cc" xsi:nil="true"/>
-    <SubmitterId xmlns="4873beb7-5857-4685-be1f-d57550cc96cc" xsi:nil="true"/>
-    <EditorialTags xmlns="4873beb7-5857-4685-be1f-d57550cc96cc" xsi:nil="true"/>
-    <TPExecutable xmlns="4873beb7-5857-4685-be1f-d57550cc96cc" xsi:nil="true"/>
-    <CSXSubmissionDate xmlns="4873beb7-5857-4685-be1f-d57550cc96cc" xsi:nil="true"/>
-    <CSXUpdate xmlns="4873beb7-5857-4685-be1f-d57550cc96cc">false</CSXUpdate>
-    <AssetType xmlns="4873beb7-5857-4685-be1f-d57550cc96cc">TP</AssetType>
-    <ApprovalLog xmlns="4873beb7-5857-4685-be1f-d57550cc96cc" xsi:nil="true"/>
-    <BugNumber xmlns="4873beb7-5857-4685-be1f-d57550cc96cc" xsi:nil="true"/>
-    <OriginAsset xmlns="4873beb7-5857-4685-be1f-d57550cc96cc" xsi:nil="true"/>
-    <TPComponent xmlns="4873beb7-5857-4685-be1f-d57550cc96cc" xsi:nil="true"/>
-    <Milestone xmlns="4873beb7-5857-4685-be1f-d57550cc96cc" xsi:nil="true"/>
-    <RecommendationsModifier xmlns="4873beb7-5857-4685-be1f-d57550cc96cc" xsi:nil="true"/>
-    <AssetId xmlns="4873beb7-5857-4685-be1f-d57550cc96cc">TP102787001</AssetId>
-    <PolicheckWords xmlns="4873beb7-5857-4685-be1f-d57550cc96cc" xsi:nil="true"/>
-    <TPLaunchHelpLink xmlns="4873beb7-5857-4685-be1f-d57550cc96cc" xsi:nil="true"/>
-    <IntlLocPriority xmlns="4873beb7-5857-4685-be1f-d57550cc96cc" xsi:nil="true"/>
-    <TPApplication xmlns="4873beb7-5857-4685-be1f-d57550cc96cc" xsi:nil="true"/>
-    <IntlLangReviewer xmlns="4873beb7-5857-4685-be1f-d57550cc96cc" xsi:nil="true"/>
-    <HandoffToMSDN xmlns="4873beb7-5857-4685-be1f-d57550cc96cc" xsi:nil="true"/>
-    <PlannedPubDate xmlns="4873beb7-5857-4685-be1f-d57550cc96cc" xsi:nil="true"/>
-    <CrawlForDependencies xmlns="4873beb7-5857-4685-be1f-d57550cc96cc">false</CrawlForDependencies>
-    <LocLastLocAttemptVersionLookup xmlns="4873beb7-5857-4685-be1f-d57550cc96cc">693888</LocLastLocAttemptVersionLookup>
-    <LocProcessedForHandoffsLookup xmlns="4873beb7-5857-4685-be1f-d57550cc96cc" xsi:nil="true"/>
-    <TrustLevel xmlns="4873beb7-5857-4685-be1f-d57550cc96cc">1 Microsoft Managed Content</TrustLevel>
-    <CampaignTagsTaxHTField0 xmlns="4873beb7-5857-4685-be1f-d57550cc96cc">
-      <Terms xmlns="http://schemas.microsoft.com/office/infopath/2007/PartnerControls"/>
-    </CampaignTagsTaxHTField0>
-    <TPNamespace xmlns="4873beb7-5857-4685-be1f-d57550cc96cc" xsi:nil="true"/>
-    <LocOverallPreviewStatusLookup xmlns="4873beb7-5857-4685-be1f-d57550cc96cc" xsi:nil="true"/>
-    <TaxCatchAll xmlns="4873beb7-5857-4685-be1f-d57550cc96cc"/>
-    <IsSearchable xmlns="4873beb7-5857-4685-be1f-d57550cc96cc">false</IsSearchable>
-    <TemplateTemplateType xmlns="4873beb7-5857-4685-be1f-d57550cc96cc">Word Document Template</TemplateTemplateType>
-    <Markets xmlns="4873beb7-5857-4685-be1f-d57550cc96cc"/>
-    <IntlLangReview xmlns="4873beb7-5857-4685-be1f-d57550cc96cc" xsi:nil="true"/>
-    <UAProjectedTotalWords xmlns="4873beb7-5857-4685-be1f-d57550cc96cc" xsi:nil="true"/>
-    <OutputCachingOn xmlns="4873beb7-5857-4685-be1f-d57550cc96cc">false</OutputCachingOn>
-    <AverageRating xmlns="4873beb7-5857-4685-be1f-d57550cc96cc" xsi:nil="true"/>
-    <LocMarketGroupTiers2 xmlns="4873beb7-5857-4685-be1f-d57550cc96cc" xsi:nil="true"/>
-    <APAuthor xmlns="4873beb7-5857-4685-be1f-d57550cc96cc">
-      <UserInfo>
-        <DisplayName>REDMOND\v-namall</DisplayName>
-        <AccountId>978</AccountId>
-        <AccountType/>
-      </UserInfo>
-    </APAuthor>
-    <TPCommandLine xmlns="4873beb7-5857-4685-be1f-d57550cc96cc" xsi:nil="true"/>
-    <LocManualTestRequired xmlns="4873beb7-5857-4685-be1f-d57550cc96cc">false</LocManualTestRequired>
-    <TPAppVersion xmlns="4873beb7-5857-4685-be1f-d57550cc96cc" xsi:nil="true"/>
-    <EditorialStatus xmlns="4873beb7-5857-4685-be1f-d57550cc96cc">Complete</EditorialStatus>
-    <LocProcessedForMarketsLookup xmlns="4873beb7-5857-4685-be1f-d57550cc96cc" xsi:nil="true"/>
-    <LastModifiedDateTime xmlns="4873beb7-5857-4685-be1f-d57550cc96cc" xsi:nil="true"/>
-    <TPLaunchHelpLinkType xmlns="4873beb7-5857-4685-be1f-d57550cc96cc">Template</TPLaunchHelpLinkType>
-    <ScenarioTagsTaxHTField0 xmlns="4873beb7-5857-4685-be1f-d57550cc96cc">
-      <Terms xmlns="http://schemas.microsoft.com/office/infopath/2007/PartnerControls"/>
-    </ScenarioTagsTaxHTField0>
-    <OriginalRelease xmlns="4873beb7-5857-4685-be1f-d57550cc96cc">14</OriginalRelease>
-    <LocalizationTagsTaxHTField0 xmlns="4873beb7-5857-4685-be1f-d57550cc96cc">
-      <Terms xmlns="http://schemas.microsoft.com/office/infopath/2007/PartnerControls"/>
-    </LocalizationTagsTaxHTField0>
-    <Manager xmlns="4873beb7-5857-4685-be1f-d57550cc96cc" xsi:nil="true"/>
-    <UALocRecommendation xmlns="4873beb7-5857-4685-be1f-d57550cc96cc">Localize</UALocRecommendation>
-    <LocOverallHandbackStatusLookup xmlns="4873beb7-5857-4685-be1f-d57550cc96cc" xsi:nil="true"/>
-    <ArtSampleDocs xmlns="4873beb7-5857-4685-be1f-d57550cc96cc" xsi:nil="true"/>
-    <UACurrentWords xmlns="4873beb7-5857-4685-be1f-d57550cc96cc" xsi:nil="true"/>
-    <ShowIn xmlns="4873beb7-5857-4685-be1f-d57550cc96cc">Show everywhere</ShowIn>
-    <CSXHash xmlns="4873beb7-5857-4685-be1f-d57550cc96cc" xsi:nil="true"/>
-    <VoteCount xmlns="4873beb7-5857-4685-be1f-d57550cc96cc" xsi:nil="true"/>
-    <InternalTagsTaxHTField0 xmlns="4873beb7-5857-4685-be1f-d57550cc96cc">
-      <Terms xmlns="http://schemas.microsoft.com/office/infopath/2007/PartnerControls"/>
-    </InternalTagsTaxHTField0>
-    <UANotes xmlns="4873beb7-5857-4685-be1f-d57550cc96cc" xsi:nil="true"/>
-  </documentManagement>
-</p:properties>
-</file>
-
 <file path=customXml/item3.xml><?xml version="1.0" encoding="utf-8"?>
-<?mso-contentType ?>
-<FormTemplates xmlns="http://schemas.microsoft.com/sharepoint/v3/contenttype/forms">
-  <Display>DocumentLibraryForm</Display>
-  <Edit>AssetEditForm</Edit>
-  <New>DocumentLibraryForm</New>
-</FormTemplates>
-</file>
-
-<file path=customXml/item4.xml><?xml version="1.0" encoding="utf-8"?>
 <b:Sources xmlns:b="http://schemas.openxmlformats.org/officeDocument/2006/bibliography" xmlns="http://schemas.openxmlformats.org/officeDocument/2006/bibliography" SelectedStyle="\IEEE2006OfficeOnline.xsl" StyleName="IEEE" Version="2006">
   <b:Source>
     <b:Tag>GMA20</b:Tag>
@@ -11600,7 +11815,26 @@
 </b:Sources>
 </file>
 
+<file path=customXml/item4.xml><?xml version="1.0" encoding="utf-8"?>
+<?mso-contentType ?>
+<FormTemplates xmlns="http://schemas.microsoft.com/sharepoint/v3/contenttype/forms">
+  <Display>DocumentLibraryForm</Display>
+  <Edit>AssetEditForm</Edit>
+  <New>DocumentLibraryForm</New>
+</FormTemplates>
+</file>
+
 <file path=customXml/itemProps1.xml><?xml version="1.0" encoding="utf-8"?>
+<ds:datastoreItem xmlns:ds="http://schemas.openxmlformats.org/officeDocument/2006/customXml" ds:itemID="{7FBDB1CC-CEFB-4E46-8174-1F0AA0D30B24}">
+  <ds:schemaRefs>
+    <ds:schemaRef ds:uri="http://schemas.microsoft.com/office/2006/metadata/properties"/>
+    <ds:schemaRef ds:uri="http://schemas.microsoft.com/office/infopath/2007/PartnerControls"/>
+    <ds:schemaRef ds:uri="4873beb7-5857-4685-be1f-d57550cc96cc"/>
+  </ds:schemaRefs>
+</ds:datastoreItem>
+</file>
+
+<file path=customXml/itemProps2.xml><?xml version="1.0" encoding="utf-8"?>
 <ds:datastoreItem xmlns:ds="http://schemas.openxmlformats.org/officeDocument/2006/customXml" ds:itemID="{4B3A7E92-E05A-4924-9E8A-9F6659E5855B}">
   <ds:schemaRefs>
     <ds:schemaRef ds:uri="http://schemas.microsoft.com/office/2006/metadata/contentType"/>
@@ -11618,28 +11852,18 @@
 </ds:datastoreItem>
 </file>
 
-<file path=customXml/itemProps2.xml><?xml version="1.0" encoding="utf-8"?>
-<ds:datastoreItem xmlns:ds="http://schemas.openxmlformats.org/officeDocument/2006/customXml" ds:itemID="{7FBDB1CC-CEFB-4E46-8174-1F0AA0D30B24}">
+<file path=customXml/itemProps3.xml><?xml version="1.0" encoding="utf-8"?>
+<ds:datastoreItem xmlns:ds="http://schemas.openxmlformats.org/officeDocument/2006/customXml" ds:itemID="{41D45B2F-BDA0-444F-B169-AD2C1F0D1983}">
   <ds:schemaRefs>
-    <ds:schemaRef ds:uri="http://schemas.microsoft.com/office/2006/metadata/properties"/>
-    <ds:schemaRef ds:uri="http://schemas.microsoft.com/office/infopath/2007/PartnerControls"/>
-    <ds:schemaRef ds:uri="4873beb7-5857-4685-be1f-d57550cc96cc"/>
+    <ds:schemaRef ds:uri="http://schemas.openxmlformats.org/officeDocument/2006/bibliography"/>
   </ds:schemaRefs>
 </ds:datastoreItem>
 </file>
 
-<file path=customXml/itemProps3.xml><?xml version="1.0" encoding="utf-8"?>
+<file path=customXml/itemProps4.xml><?xml version="1.0" encoding="utf-8"?>
 <ds:datastoreItem xmlns:ds="http://schemas.openxmlformats.org/officeDocument/2006/customXml" ds:itemID="{C01C3C56-10DB-49F7-B061-44D8728D078A}">
   <ds:schemaRefs>
     <ds:schemaRef ds:uri="http://schemas.microsoft.com/sharepoint/v3/contenttype/forms"/>
   </ds:schemaRefs>
 </ds:datastoreItem>
-</file>
-
-<file path=customXml/itemProps4.xml><?xml version="1.0" encoding="utf-8"?>
-<ds:datastoreItem xmlns:ds="http://schemas.openxmlformats.org/officeDocument/2006/customXml" ds:itemID="{41D45B2F-BDA0-444F-B169-AD2C1F0D1983}">
-  <ds:schemaRefs>
-    <ds:schemaRef ds:uri="http://schemas.openxmlformats.org/officeDocument/2006/bibliography"/>
-  </ds:schemaRefs>
-</ds:datastoreItem>
 </file>
</xml_diff>